<commit_message>
monsieur pipi est de retour
</commit_message>
<xml_diff>
--- a/AP1 rapport.docx
+++ b/AP1 rapport.docx
@@ -211,34 +211,35 @@
     </w:p>
     <w:p>
       <w:pPr>
+        <w:ind w:left="360"/>
+        <w:rPr>
+          <w:rFonts w:ascii="Helvetica" w:hAnsi="Helvetica"/>
+          <w:sz w:val="24"/>
+          <w:szCs w:val="24"/>
+        </w:rPr>
+      </w:pPr>
+    </w:p>
+    <w:p>
+      <w:pPr>
         <w:pStyle w:val="Paragraphedeliste"/>
         <w:numPr>
           <w:ilvl w:val="0"/>
-          <w:numId w:val="3"/>
+          <w:numId w:val="5"/>
         </w:numPr>
+        <w:jc w:val="right"/>
         <w:rPr>
           <w:rFonts w:ascii="Helvetica" w:hAnsi="Helvetica"/>
-          <w:sz w:val="24"/>
-          <w:szCs w:val="24"/>
-        </w:rPr>
-      </w:pPr>
-    </w:p>
-    <w:p>
-      <w:pPr>
-        <w:jc w:val="right"/>
+          <w:sz w:val="28"/>
+          <w:szCs w:val="28"/>
+        </w:rPr>
+      </w:pPr>
+      <w:r>
         <w:rPr>
           <w:rFonts w:ascii="Helvetica" w:hAnsi="Helvetica"/>
           <w:sz w:val="28"/>
           <w:szCs w:val="28"/>
         </w:rPr>
-      </w:pPr>
-      <w:r>
-        <w:rPr>
-          <w:rFonts w:ascii="Helvetica" w:hAnsi="Helvetica"/>
-          <w:sz w:val="28"/>
-          <w:szCs w:val="28"/>
-        </w:rPr>
-        <w:t>2 - Exploration triviale du code</w:t>
+        <w:t>- Exploration triviale du code</w:t>
       </w:r>
     </w:p>
     <w:p>
@@ -334,7 +335,23 @@
           <w:sz w:val="24"/>
           <w:szCs w:val="24"/>
         </w:rPr>
-        <w:t>3.1 : Système de scènes</w:t>
+        <w:t xml:space="preserve">3.1 : </w:t>
+      </w:r>
+      <w:r>
+        <w:rPr>
+          <w:rFonts w:ascii="Helvetica" w:hAnsi="Helvetica"/>
+          <w:sz w:val="24"/>
+          <w:szCs w:val="24"/>
+        </w:rPr>
+        <w:t>Moteur de jeu</w:t>
+      </w:r>
+      <w:r>
+        <w:rPr>
+          <w:rFonts w:ascii="Helvetica" w:hAnsi="Helvetica"/>
+          <w:sz w:val="24"/>
+          <w:szCs w:val="24"/>
+        </w:rPr>
+        <w:t xml:space="preserve"> </w:t>
       </w:r>
     </w:p>
     <w:p>
@@ -356,7 +373,15 @@
           <w:sz w:val="24"/>
           <w:szCs w:val="24"/>
         </w:rPr>
-        <w:t>3.2 : Moteur de jeu</w:t>
+        <w:t xml:space="preserve">3.2 : </w:t>
+      </w:r>
+      <w:r>
+        <w:rPr>
+          <w:rFonts w:ascii="Helvetica" w:hAnsi="Helvetica"/>
+          <w:sz w:val="24"/>
+          <w:szCs w:val="24"/>
+        </w:rPr>
+        <w:t>Système de scènes</w:t>
       </w:r>
     </w:p>
     <w:p>
@@ -411,6 +436,47 @@
     </w:p>
     <w:p>
       <w:pPr>
+        <w:rPr>
+          <w:rFonts w:ascii="Helvetica" w:hAnsi="Helvetica"/>
+          <w:sz w:val="28"/>
+          <w:szCs w:val="28"/>
+        </w:rPr>
+      </w:pPr>
+    </w:p>
+    <w:p>
+      <w:pPr>
+        <w:jc w:val="center"/>
+        <w:rPr>
+          <w:rFonts w:ascii="Helvetica" w:hAnsi="Helvetica" w:cs="Helvetica"/>
+          <w:noProof/>
+          <w:sz w:val="28"/>
+          <w:szCs w:val="28"/>
+        </w:rPr>
+      </w:pPr>
+    </w:p>
+    <w:p>
+      <w:pPr>
+        <w:jc w:val="center"/>
+        <w:rPr>
+          <w:rFonts w:ascii="Helvetica" w:hAnsi="Helvetica" w:cs="Helvetica"/>
+          <w:noProof/>
+          <w:sz w:val="28"/>
+          <w:szCs w:val="28"/>
+        </w:rPr>
+      </w:pPr>
+    </w:p>
+    <w:p>
+      <w:pPr>
+        <w:jc w:val="center"/>
+        <w:rPr>
+          <w:rFonts w:ascii="Helvetica" w:hAnsi="Helvetica"/>
+          <w:sz w:val="28"/>
+          <w:szCs w:val="28"/>
+        </w:rPr>
+      </w:pPr>
+    </w:p>
+    <w:p>
+      <w:pPr>
         <w:jc w:val="right"/>
         <w:rPr>
           <w:rFonts w:ascii="Helvetica" w:hAnsi="Helvetica"/>
@@ -441,75 +507,1460 @@
     </w:p>
     <w:p>
       <w:pPr>
-        <w:jc w:val="right"/>
-        <w:rPr>
-          <w:rFonts w:ascii="Helvetica" w:hAnsi="Helvetica"/>
-          <w:sz w:val="28"/>
-          <w:szCs w:val="28"/>
-        </w:rPr>
-      </w:pPr>
-    </w:p>
-    <w:p>
-      <w:pPr>
-        <w:jc w:val="right"/>
-        <w:rPr>
-          <w:rFonts w:ascii="Helvetica" w:hAnsi="Helvetica"/>
-          <w:sz w:val="28"/>
-          <w:szCs w:val="28"/>
-        </w:rPr>
-      </w:pPr>
-    </w:p>
-    <w:p>
-      <w:pPr>
-        <w:jc w:val="right"/>
-        <w:rPr>
-          <w:rFonts w:ascii="Helvetica" w:hAnsi="Helvetica"/>
-          <w:sz w:val="28"/>
-          <w:szCs w:val="28"/>
-        </w:rPr>
-      </w:pPr>
-    </w:p>
-    <w:p>
-      <w:pPr>
-        <w:jc w:val="right"/>
-        <w:rPr>
-          <w:rFonts w:ascii="Helvetica" w:hAnsi="Helvetica"/>
-          <w:sz w:val="28"/>
-          <w:szCs w:val="28"/>
-        </w:rPr>
-      </w:pPr>
-    </w:p>
-    <w:p>
-      <w:pPr>
-        <w:jc w:val="right"/>
-        <w:rPr>
-          <w:rFonts w:ascii="Helvetica" w:hAnsi="Helvetica"/>
-          <w:sz w:val="28"/>
-          <w:szCs w:val="28"/>
-        </w:rPr>
-      </w:pPr>
-    </w:p>
-    <w:p>
-      <w:pPr>
-        <w:rPr>
-          <w:rFonts w:ascii="Helvetica" w:hAnsi="Helvetica"/>
-          <w:sz w:val="28"/>
-          <w:szCs w:val="28"/>
-        </w:rPr>
-      </w:pPr>
-      <w:r>
-        <w:rPr>
-          <w:rFonts w:ascii="Helvetica" w:hAnsi="Helvetica"/>
-          <w:sz w:val="28"/>
-          <w:szCs w:val="28"/>
+        <w:pStyle w:val="Titre2"/>
+        <w:rPr>
+          <w:rFonts w:ascii="Helvetica" w:hAnsi="Helvetica" w:cs="Helvetica"/>
+          <w:b/>
+          <w:bCs/>
+        </w:rPr>
+      </w:pPr>
+      <w:r>
+        <w:rPr>
+          <w:rFonts w:ascii="Helvetica" w:hAnsi="Helvetica" w:cs="Helvetica"/>
+          <w:b/>
+          <w:bCs/>
         </w:rPr>
         <w:lastRenderedPageBreak/>
-        <w:t>s</w:t>
-      </w:r>
+        <w:t>1 - Description et enjeux du projet</w:t>
+      </w:r>
+    </w:p>
+    <w:p/>
+    <w:p>
+      <w:pPr>
+        <w:pStyle w:val="Paragraphedeliste"/>
+        <w:numPr>
+          <w:ilvl w:val="1"/>
+          <w:numId w:val="10"/>
+        </w:numPr>
+        <w:rPr>
+          <w:rFonts w:ascii="Helvetica" w:hAnsi="Helvetica" w:cs="Helvetica"/>
+          <w:sz w:val="28"/>
+          <w:szCs w:val="28"/>
+        </w:rPr>
+      </w:pPr>
+      <w:r>
+        <w:rPr>
+          <w:rFonts w:ascii="Helvetica" w:hAnsi="Helvetica" w:cs="Helvetica"/>
+          <w:sz w:val="28"/>
+          <w:szCs w:val="28"/>
+        </w:rPr>
+        <w:t>: Description du jeu -</w:t>
+      </w:r>
+    </w:p>
+    <w:p>
+      <w:pPr>
+        <w:rPr>
+          <w:rFonts w:ascii="Helvetica" w:hAnsi="Helvetica" w:cs="Helvetica"/>
+          <w:sz w:val="28"/>
+          <w:szCs w:val="28"/>
+        </w:rPr>
+      </w:pPr>
+    </w:p>
+    <w:p>
+      <w:pPr>
+        <w:rPr>
+          <w:rFonts w:ascii="Helvetica" w:hAnsi="Helvetica" w:cs="Helvetica"/>
+          <w:sz w:val="28"/>
+          <w:szCs w:val="28"/>
+        </w:rPr>
+      </w:pPr>
+      <w:r>
+        <w:rPr>
+          <w:rFonts w:ascii="Helvetica" w:hAnsi="Helvetica" w:cs="Helvetica"/>
+          <w:sz w:val="28"/>
+          <w:szCs w:val="28"/>
+        </w:rPr>
+        <w:t>Pièges ! est un jeu de société daté de 1971, et permettant à entre 2 et 4 joueurs de s’affronter sur un</w:t>
+      </w:r>
+      <w:r>
+        <w:rPr>
+          <w:rFonts w:ascii="Helvetica" w:hAnsi="Helvetica" w:cs="Helvetica"/>
+          <w:sz w:val="28"/>
+          <w:szCs w:val="28"/>
+        </w:rPr>
+        <w:t xml:space="preserve"> plateau avec des tirettes. Ces tirettes ont des positions, et des trous dans celles-ci. Le plateau a un fond creux, et est organisé sous la forme d’un quadrillage. Les joueurs placent en début de partie des billes de différentes couleur (selon le joueur) sur le plateau, et à chaque tour, tous les joueurs peuvent bouger une tirette du plateau, de sorte à ce que les trous des tirettes fassent tomber les billes des adversaires </w:t>
+      </w:r>
+      <w:r>
+        <w:rPr>
+          <w:rFonts w:ascii="Helvetica" w:hAnsi="Helvetica" w:cs="Helvetica"/>
+          <w:sz w:val="28"/>
+          <w:szCs w:val="28"/>
+        </w:rPr>
+        <w:t>dans le fond creux du plateau, en sachant qu’il y a deux couches de tirettes sur le plateau (des tirettes verticales et des tirettes horizontales).</w:t>
+      </w:r>
+    </w:p>
+    <w:p>
+      <w:pPr>
+        <w:rPr>
+          <w:rFonts w:ascii="Helvetica" w:hAnsi="Helvetica" w:cs="Helvetica"/>
+          <w:sz w:val="28"/>
+          <w:szCs w:val="28"/>
+        </w:rPr>
+      </w:pPr>
+      <w:r>
+        <w:rPr>
+          <w:rFonts w:ascii="Helvetica" w:hAnsi="Helvetica" w:cs="Helvetica"/>
+          <w:sz w:val="28"/>
+          <w:szCs w:val="28"/>
+        </w:rPr>
+        <w:t>L’enjeu est donc de recréer entièrement le jeu, de façon fonctionnelle en python, avec FLTK.</w:t>
+      </w:r>
+    </w:p>
+    <w:p>
+      <w:pPr>
+        <w:rPr>
+          <w:rFonts w:ascii="Helvetica" w:hAnsi="Helvetica" w:cs="Helvetica"/>
+          <w:sz w:val="28"/>
+          <w:szCs w:val="28"/>
+        </w:rPr>
+      </w:pPr>
+    </w:p>
+    <w:p>
+      <w:pPr>
+        <w:rPr>
+          <w:rFonts w:ascii="Helvetica" w:hAnsi="Helvetica" w:cs="Helvetica"/>
+          <w:sz w:val="28"/>
+          <w:szCs w:val="28"/>
+        </w:rPr>
+      </w:pPr>
+    </w:p>
+    <w:p>
+      <w:pPr>
+        <w:jc w:val="center"/>
+        <w:rPr>
+          <w:rFonts w:ascii="Helvetica" w:hAnsi="Helvetica" w:cs="Helvetica"/>
+          <w:sz w:val="28"/>
+          <w:szCs w:val="28"/>
+        </w:rPr>
+      </w:pPr>
+      <w:r>
+        <w:rPr>
+          <w:rFonts w:ascii="Helvetica" w:hAnsi="Helvetica" w:cs="Helvetica"/>
+          <w:noProof/>
+          <w:sz w:val="28"/>
+          <w:szCs w:val="28"/>
+        </w:rPr>
+        <w:drawing>
+          <wp:inline distT="0" distB="0" distL="0" distR="0" wp14:anchorId="5CE47D5C" wp14:editId="44AA2C55">
+            <wp:extent cx="2152650" cy="2152650"/>
+            <wp:effectExtent l="0" t="0" r="0" b="0"/>
+            <wp:docPr id="65644678" name="Image 1"/>
+            <wp:cNvGraphicFramePr>
+              <a:graphicFrameLocks xmlns:a="http://schemas.openxmlformats.org/drawingml/2006/main" noChangeAspect="1"/>
+            </wp:cNvGraphicFramePr>
+            <a:graphic xmlns:a="http://schemas.openxmlformats.org/drawingml/2006/main">
+              <a:graphicData uri="http://schemas.openxmlformats.org/drawingml/2006/picture">
+                <pic:pic xmlns:pic="http://schemas.openxmlformats.org/drawingml/2006/picture">
+                  <pic:nvPicPr>
+                    <pic:cNvPr id="0" name="Picture 1"/>
+                    <pic:cNvPicPr>
+                      <a:picLocks noChangeAspect="1" noChangeArrowheads="1"/>
+                    </pic:cNvPicPr>
+                  </pic:nvPicPr>
+                  <pic:blipFill>
+                    <a:blip r:embed="rId7" cstate="print">
+                      <a:extLst>
+                        <a:ext uri="{28A0092B-C50C-407E-A947-70E740481C1C}">
+                          <a14:useLocalDpi xmlns:a14="http://schemas.microsoft.com/office/drawing/2010/main" val="0"/>
+                        </a:ext>
+                      </a:extLst>
+                    </a:blip>
+                    <a:srcRect/>
+                    <a:stretch>
+                      <a:fillRect/>
+                    </a:stretch>
+                  </pic:blipFill>
+                  <pic:spPr bwMode="auto">
+                    <a:xfrm>
+                      <a:off x="0" y="0"/>
+                      <a:ext cx="2152650" cy="2152650"/>
+                    </a:xfrm>
+                    <a:prstGeom prst="rect">
+                      <a:avLst/>
+                    </a:prstGeom>
+                    <a:noFill/>
+                    <a:ln>
+                      <a:noFill/>
+                    </a:ln>
+                  </pic:spPr>
+                </pic:pic>
+              </a:graphicData>
+            </a:graphic>
+          </wp:inline>
+        </w:drawing>
+      </w:r>
+    </w:p>
+    <w:p>
+      <w:pPr>
+        <w:rPr>
+          <w:rFonts w:ascii="Helvetica" w:hAnsi="Helvetica" w:cs="Helvetica"/>
+          <w:sz w:val="28"/>
+          <w:szCs w:val="28"/>
+        </w:rPr>
+      </w:pPr>
+    </w:p>
+    <w:p>
+      <w:pPr>
+        <w:rPr>
+          <w:rFonts w:ascii="Helvetica" w:hAnsi="Helvetica" w:cs="Helvetica"/>
+          <w:sz w:val="28"/>
+          <w:szCs w:val="28"/>
+        </w:rPr>
+      </w:pPr>
+    </w:p>
+    <w:p>
+      <w:pPr>
+        <w:rPr>
+          <w:rFonts w:ascii="Helvetica" w:hAnsi="Helvetica" w:cs="Helvetica"/>
+          <w:sz w:val="28"/>
+          <w:szCs w:val="28"/>
+        </w:rPr>
+      </w:pPr>
+    </w:p>
+    <w:p>
+      <w:pPr>
+        <w:pStyle w:val="Paragraphedeliste"/>
+        <w:numPr>
+          <w:ilvl w:val="1"/>
+          <w:numId w:val="10"/>
+        </w:numPr>
+        <w:rPr>
+          <w:rFonts w:ascii="Helvetica" w:hAnsi="Helvetica" w:cs="Helvetica"/>
+          <w:sz w:val="28"/>
+          <w:szCs w:val="28"/>
+        </w:rPr>
+      </w:pPr>
+      <w:r>
+        <w:rPr>
+          <w:rFonts w:ascii="Helvetica" w:hAnsi="Helvetica" w:cs="Helvetica"/>
+          <w:sz w:val="28"/>
+          <w:szCs w:val="28"/>
+        </w:rPr>
+        <w:lastRenderedPageBreak/>
+        <w:t> : Description du projet</w:t>
+      </w:r>
+    </w:p>
+    <w:p>
+      <w:pPr>
+        <w:rPr>
+          <w:rFonts w:ascii="Helvetica" w:hAnsi="Helvetica" w:cs="Helvetica"/>
+          <w:sz w:val="28"/>
+          <w:szCs w:val="28"/>
+        </w:rPr>
+      </w:pPr>
+    </w:p>
+    <w:p>
+      <w:pPr>
+        <w:rPr>
+          <w:rFonts w:ascii="Helvetica" w:hAnsi="Helvetica" w:cs="Helvetica"/>
+          <w:sz w:val="28"/>
+          <w:szCs w:val="28"/>
+        </w:rPr>
+      </w:pPr>
+      <w:r>
+        <w:rPr>
+          <w:rFonts w:ascii="Helvetica" w:hAnsi="Helvetica" w:cs="Helvetica"/>
+          <w:sz w:val="28"/>
+          <w:szCs w:val="28"/>
+        </w:rPr>
+        <w:t xml:space="preserve">Notre reproduction vidéoludique du jeu ressemble à cela. </w:t>
+      </w:r>
+    </w:p>
+    <w:p>
+      <w:pPr>
+        <w:rPr>
+          <w:rFonts w:ascii="Helvetica" w:hAnsi="Helvetica" w:cs="Helvetica"/>
+          <w:sz w:val="28"/>
+          <w:szCs w:val="28"/>
+        </w:rPr>
+      </w:pPr>
+      <w:r>
+        <w:rPr>
+          <w:rFonts w:ascii="Helvetica" w:hAnsi="Helvetica" w:cs="Helvetica"/>
+          <w:sz w:val="28"/>
+          <w:szCs w:val="28"/>
+        </w:rPr>
+        <w:drawing>
+          <wp:inline distT="0" distB="0" distL="0" distR="0" wp14:anchorId="0692F776" wp14:editId="1B678D42">
+            <wp:extent cx="3238500" cy="2419951"/>
+            <wp:effectExtent l="0" t="0" r="0" b="0"/>
+            <wp:docPr id="1687610471" name="Image 1"/>
+            <wp:cNvGraphicFramePr>
+              <a:graphicFrameLocks xmlns:a="http://schemas.openxmlformats.org/drawingml/2006/main" noChangeAspect="1"/>
+            </wp:cNvGraphicFramePr>
+            <a:graphic xmlns:a="http://schemas.openxmlformats.org/drawingml/2006/main">
+              <a:graphicData uri="http://schemas.openxmlformats.org/drawingml/2006/picture">
+                <pic:pic xmlns:pic="http://schemas.openxmlformats.org/drawingml/2006/picture">
+                  <pic:nvPicPr>
+                    <pic:cNvPr id="1687610471" name=""/>
+                    <pic:cNvPicPr/>
+                  </pic:nvPicPr>
+                  <pic:blipFill>
+                    <a:blip r:embed="rId8"/>
+                    <a:stretch>
+                      <a:fillRect/>
+                    </a:stretch>
+                  </pic:blipFill>
+                  <pic:spPr>
+                    <a:xfrm>
+                      <a:off x="0" y="0"/>
+                      <a:ext cx="3246125" cy="2425648"/>
+                    </a:xfrm>
+                    <a:prstGeom prst="rect">
+                      <a:avLst/>
+                    </a:prstGeom>
+                  </pic:spPr>
+                </pic:pic>
+              </a:graphicData>
+            </a:graphic>
+          </wp:inline>
+        </w:drawing>
+      </w:r>
+    </w:p>
+    <w:p>
+      <w:pPr>
+        <w:rPr>
+          <w:rFonts w:ascii="Helvetica" w:hAnsi="Helvetica" w:cs="Helvetica"/>
+          <w:sz w:val="28"/>
+          <w:szCs w:val="28"/>
+        </w:rPr>
+      </w:pPr>
+      <w:r>
+        <w:rPr>
+          <w:rFonts w:ascii="Helvetica" w:hAnsi="Helvetica" w:cs="Helvetica"/>
+          <w:sz w:val="28"/>
+          <w:szCs w:val="28"/>
+        </w:rPr>
+        <w:t>Au centre, nous reconnaissons bien le terrain de jeu, avec les tirettes, leurs trous, et les billes des joueurs. Sur cette image, nous pouvons voir 4 joueurs (le bleu foncé, le bleu clair, le noir et le jaune</w:t>
+      </w:r>
+      <w:r>
+        <w:rPr>
+          <w:rFonts w:ascii="Helvetica" w:hAnsi="Helvetica" w:cs="Helvetica"/>
+          <w:sz w:val="28"/>
+          <w:szCs w:val="28"/>
+        </w:rPr>
+        <w:t>)</w:t>
+      </w:r>
+    </w:p>
+    <w:p>
+      <w:pPr>
+        <w:rPr>
+          <w:rFonts w:ascii="Helvetica" w:hAnsi="Helvetica" w:cs="Helvetica"/>
+          <w:sz w:val="28"/>
+          <w:szCs w:val="28"/>
+        </w:rPr>
+      </w:pPr>
+      <w:r>
+        <w:rPr>
+          <w:rFonts w:ascii="Helvetica" w:hAnsi="Helvetica" w:cs="Helvetica"/>
+          <w:sz w:val="28"/>
+          <w:szCs w:val="28"/>
+        </w:rPr>
+        <w:t>En haut, le tour du prochain joueur est indiqué, sachant qu’a chaque tour, le joueur peut seulement changer la position des tirettes, grâce aux flèches tout autour du plateau (les triangles bleus et rouges autour du plateau)</w:t>
+      </w:r>
+    </w:p>
+    <w:p>
+      <w:pPr>
+        <w:rPr>
+          <w:rFonts w:ascii="Helvetica" w:hAnsi="Helvetica" w:cs="Helvetica"/>
+          <w:sz w:val="28"/>
+          <w:szCs w:val="28"/>
+        </w:rPr>
+      </w:pPr>
+      <w:r>
+        <w:rPr>
+          <w:rFonts w:ascii="Helvetica" w:hAnsi="Helvetica" w:cs="Helvetica"/>
+          <w:sz w:val="28"/>
+          <w:szCs w:val="28"/>
+        </w:rPr>
+        <w:t>Les endroits ou deux trous sont présents sont représentés par des gros cercles noirs. Les trous comme cela sont présents lorsque deux trous de tirettes se superposent.</w:t>
+      </w:r>
+    </w:p>
+    <w:p>
+      <w:pPr>
+        <w:rPr>
+          <w:rFonts w:ascii="Helvetica" w:hAnsi="Helvetica" w:cs="Helvetica"/>
+          <w:sz w:val="28"/>
+          <w:szCs w:val="28"/>
+        </w:rPr>
+      </w:pPr>
+    </w:p>
+    <w:p>
+      <w:pPr>
+        <w:rPr>
+          <w:rFonts w:ascii="Helvetica" w:hAnsi="Helvetica" w:cs="Helvetica"/>
+          <w:sz w:val="28"/>
+          <w:szCs w:val="28"/>
+        </w:rPr>
+      </w:pPr>
+    </w:p>
+    <w:p>
+      <w:pPr>
+        <w:rPr>
+          <w:rFonts w:ascii="Helvetica" w:hAnsi="Helvetica" w:cs="Helvetica"/>
+          <w:sz w:val="28"/>
+          <w:szCs w:val="28"/>
+        </w:rPr>
+      </w:pPr>
+    </w:p>
+    <w:p>
+      <w:pPr>
+        <w:rPr>
+          <w:rFonts w:ascii="Helvetica" w:hAnsi="Helvetica" w:cs="Helvetica"/>
+          <w:sz w:val="28"/>
+          <w:szCs w:val="28"/>
+        </w:rPr>
+      </w:pPr>
+    </w:p>
+    <w:p>
+      <w:pPr>
+        <w:rPr>
+          <w:rFonts w:ascii="Helvetica" w:hAnsi="Helvetica" w:cs="Helvetica"/>
+          <w:sz w:val="28"/>
+          <w:szCs w:val="28"/>
+        </w:rPr>
+      </w:pPr>
+    </w:p>
+    <w:p>
+      <w:pPr>
+        <w:rPr>
+          <w:rFonts w:ascii="Helvetica" w:hAnsi="Helvetica" w:cs="Helvetica"/>
+          <w:sz w:val="28"/>
+          <w:szCs w:val="28"/>
+        </w:rPr>
+      </w:pPr>
+    </w:p>
+    <w:p>
+      <w:pPr>
+        <w:rPr>
+          <w:rFonts w:ascii="Helvetica" w:hAnsi="Helvetica" w:cs="Helvetica"/>
+          <w:sz w:val="28"/>
+          <w:szCs w:val="28"/>
+        </w:rPr>
+      </w:pPr>
+      <w:r>
+        <w:rPr>
+          <w:rFonts w:ascii="Helvetica" w:hAnsi="Helvetica" w:cs="Helvetica"/>
+          <w:sz w:val="28"/>
+          <w:szCs w:val="28"/>
+        </w:rPr>
+        <w:lastRenderedPageBreak/>
+        <w:t>Le jeu dispose d’un menu, qui s’ouvre quand le programme est lancé</w:t>
+      </w:r>
+    </w:p>
+    <w:p>
+      <w:pPr>
+        <w:rPr>
+          <w:rFonts w:ascii="Helvetica" w:hAnsi="Helvetica" w:cs="Helvetica"/>
+          <w:sz w:val="28"/>
+          <w:szCs w:val="28"/>
+        </w:rPr>
+      </w:pPr>
+      <w:r>
+        <w:rPr>
+          <w:rFonts w:ascii="Helvetica" w:hAnsi="Helvetica" w:cs="Helvetica"/>
+          <w:sz w:val="28"/>
+          <w:szCs w:val="28"/>
+        </w:rPr>
+        <w:drawing>
+          <wp:inline distT="0" distB="0" distL="0" distR="0" wp14:anchorId="4A90B950" wp14:editId="54F97590">
+            <wp:extent cx="5760720" cy="4364355"/>
+            <wp:effectExtent l="0" t="0" r="0" b="0"/>
+            <wp:docPr id="379674511" name="Image 1"/>
+            <wp:cNvGraphicFramePr>
+              <a:graphicFrameLocks xmlns:a="http://schemas.openxmlformats.org/drawingml/2006/main" noChangeAspect="1"/>
+            </wp:cNvGraphicFramePr>
+            <a:graphic xmlns:a="http://schemas.openxmlformats.org/drawingml/2006/main">
+              <a:graphicData uri="http://schemas.openxmlformats.org/drawingml/2006/picture">
+                <pic:pic xmlns:pic="http://schemas.openxmlformats.org/drawingml/2006/picture">
+                  <pic:nvPicPr>
+                    <pic:cNvPr id="379674511" name=""/>
+                    <pic:cNvPicPr/>
+                  </pic:nvPicPr>
+                  <pic:blipFill>
+                    <a:blip r:embed="rId9"/>
+                    <a:stretch>
+                      <a:fillRect/>
+                    </a:stretch>
+                  </pic:blipFill>
+                  <pic:spPr>
+                    <a:xfrm>
+                      <a:off x="0" y="0"/>
+                      <a:ext cx="5760720" cy="4364355"/>
+                    </a:xfrm>
+                    <a:prstGeom prst="rect">
+                      <a:avLst/>
+                    </a:prstGeom>
+                  </pic:spPr>
+                </pic:pic>
+              </a:graphicData>
+            </a:graphic>
+          </wp:inline>
+        </w:drawing>
+      </w:r>
+    </w:p>
+    <w:p>
+      <w:pPr>
+        <w:rPr>
+          <w:rFonts w:ascii="Helvetica" w:hAnsi="Helvetica" w:cs="Helvetica"/>
+          <w:sz w:val="28"/>
+          <w:szCs w:val="28"/>
+        </w:rPr>
+      </w:pPr>
+      <w:r>
+        <w:rPr>
+          <w:rFonts w:ascii="Helvetica" w:hAnsi="Helvetica" w:cs="Helvetica"/>
+          <w:sz w:val="28"/>
+          <w:szCs w:val="28"/>
+        </w:rPr>
+        <w:t>Les boutons permettent de changer la couleur des joueurs (donc de leur billes) et de jouer au jeu, mais aussi d’accéder aux paramètres</w:t>
+      </w:r>
+    </w:p>
+    <w:p>
+      <w:pPr>
+        <w:rPr>
+          <w:rFonts w:ascii="Helvetica" w:hAnsi="Helvetica" w:cs="Helvetica"/>
+          <w:sz w:val="28"/>
+          <w:szCs w:val="28"/>
+        </w:rPr>
+      </w:pPr>
+      <w:r>
+        <w:rPr>
+          <w:rFonts w:ascii="Helvetica" w:hAnsi="Helvetica" w:cs="Helvetica"/>
+          <w:noProof/>
+          <w:sz w:val="28"/>
+          <w:szCs w:val="28"/>
+        </w:rPr>
+        <mc:AlternateContent>
+          <mc:Choice Requires="wps">
+            <w:drawing>
+              <wp:anchor distT="45720" distB="45720" distL="114300" distR="114300" simplePos="0" relativeHeight="251659264" behindDoc="0" locked="0" layoutInCell="1" allowOverlap="1" wp14:anchorId="7B4E9839" wp14:editId="318A106F">
+                <wp:simplePos x="0" y="0"/>
+                <wp:positionH relativeFrom="column">
+                  <wp:posOffset>2239645</wp:posOffset>
+                </wp:positionH>
+                <wp:positionV relativeFrom="paragraph">
+                  <wp:posOffset>38735</wp:posOffset>
+                </wp:positionV>
+                <wp:extent cx="1397000" cy="1647190"/>
+                <wp:effectExtent l="0" t="0" r="12700" b="10160"/>
+                <wp:wrapSquare wrapText="bothSides"/>
+                <wp:docPr id="217" name="Zone de texte 2"/>
+                <wp:cNvGraphicFramePr>
+                  <a:graphicFrameLocks xmlns:a="http://schemas.openxmlformats.org/drawingml/2006/main"/>
+                </wp:cNvGraphicFramePr>
+                <a:graphic xmlns:a="http://schemas.openxmlformats.org/drawingml/2006/main">
+                  <a:graphicData uri="http://schemas.microsoft.com/office/word/2010/wordprocessingShape">
+                    <wps:wsp>
+                      <wps:cNvSpPr txBox="1">
+                        <a:spLocks noChangeArrowheads="1"/>
+                      </wps:cNvSpPr>
+                      <wps:spPr bwMode="auto">
+                        <a:xfrm>
+                          <a:off x="0" y="0"/>
+                          <a:ext cx="1397000" cy="1647190"/>
+                        </a:xfrm>
+                        <a:prstGeom prst="rect">
+                          <a:avLst/>
+                        </a:prstGeom>
+                        <a:solidFill>
+                          <a:srgbClr val="FFFFFF"/>
+                        </a:solidFill>
+                        <a:ln w="9525">
+                          <a:solidFill>
+                            <a:srgbClr val="000000"/>
+                          </a:solidFill>
+                          <a:miter lim="800000"/>
+                          <a:headEnd/>
+                          <a:tailEnd/>
+                        </a:ln>
+                      </wps:spPr>
+                      <wps:txbx>
+                        <w:txbxContent>
+                          <w:p>
+                            <w:pPr>
+                              <w:rPr>
+                                <w:rFonts w:ascii="Helvetica" w:hAnsi="Helvetica" w:cs="Helvetica"/>
+                                <w:sz w:val="24"/>
+                                <w:szCs w:val="24"/>
+                              </w:rPr>
+                            </w:pPr>
+                            <w:r>
+                              <w:rPr>
+                                <w:rFonts w:ascii="Helvetica" w:hAnsi="Helvetica" w:cs="Helvetica"/>
+                                <w:sz w:val="24"/>
+                                <w:szCs w:val="24"/>
+                              </w:rPr>
+                              <w:t>Ce menu permet de changer le nombre de joueurs, et de changer les dimensions de la fenêtre.</w:t>
+                            </w:r>
+                          </w:p>
+                        </w:txbxContent>
+                      </wps:txbx>
+                      <wps:bodyPr rot="0" vert="horz" wrap="square" lIns="91440" tIns="45720" rIns="91440" bIns="45720" anchor="t" anchorCtr="0">
+                        <a:noAutofit/>
+                      </wps:bodyPr>
+                    </wps:wsp>
+                  </a:graphicData>
+                </a:graphic>
+                <wp14:sizeRelH relativeFrom="margin">
+                  <wp14:pctWidth>0</wp14:pctWidth>
+                </wp14:sizeRelH>
+                <wp14:sizeRelV relativeFrom="margin">
+                  <wp14:pctHeight>0</wp14:pctHeight>
+                </wp14:sizeRelV>
+              </wp:anchor>
+            </w:drawing>
+          </mc:Choice>
+          <mc:Fallback>
+            <w:pict>
+              <v:shapetype w14:anchorId="7B4E9839" id="_x0000_t202" coordsize="21600,21600" o:spt="202" path="m,l,21600r21600,l21600,xe">
+                <v:stroke joinstyle="miter"/>
+                <v:path gradientshapeok="t" o:connecttype="rect"/>
+              </v:shapetype>
+              <v:shape id="Zone de texte 2" o:spid="_x0000_s1026" type="#_x0000_t202" style="position:absolute;margin-left:176.35pt;margin-top:3.05pt;width:110pt;height:129.7pt;z-index:251659264;visibility:visible;mso-wrap-style:square;mso-width-percent:0;mso-height-percent:0;mso-wrap-distance-left:9pt;mso-wrap-distance-top:3.6pt;mso-wrap-distance-right:9pt;mso-wrap-distance-bottom:3.6pt;mso-position-horizontal:absolute;mso-position-horizontal-relative:text;mso-position-vertical:absolute;mso-position-vertical-relative:text;mso-width-percent:0;mso-height-percent:0;mso-width-relative:margin;mso-height-relative:margin;v-text-anchor:top" o:gfxdata="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">
+                <v:textbox>
+                  <w:txbxContent>
+                    <w:p>
+                      <w:pPr>
+                        <w:rPr>
+                          <w:rFonts w:ascii="Helvetica" w:hAnsi="Helvetica" w:cs="Helvetica"/>
+                          <w:sz w:val="24"/>
+                          <w:szCs w:val="24"/>
+                        </w:rPr>
+                      </w:pPr>
+                      <w:r>
+                        <w:rPr>
+                          <w:rFonts w:ascii="Helvetica" w:hAnsi="Helvetica" w:cs="Helvetica"/>
+                          <w:sz w:val="24"/>
+                          <w:szCs w:val="24"/>
+                        </w:rPr>
+                        <w:t>Ce menu permet de changer le nombre de joueurs, et de changer les dimensions de la fenêtre.</w:t>
+                      </w:r>
+                    </w:p>
+                  </w:txbxContent>
+                </v:textbox>
+                <w10:wrap type="square"/>
+              </v:shape>
+            </w:pict>
+          </mc:Fallback>
+        </mc:AlternateContent>
+      </w:r>
+      <w:r>
+        <w:rPr>
+          <w:rFonts w:ascii="Helvetica" w:hAnsi="Helvetica" w:cs="Helvetica"/>
+          <w:sz w:val="28"/>
+          <w:szCs w:val="28"/>
+        </w:rPr>
+        <w:drawing>
+          <wp:inline distT="0" distB="0" distL="0" distR="0" wp14:anchorId="1143D85C" wp14:editId="2C25AF62">
+            <wp:extent cx="2107966" cy="1788795"/>
+            <wp:effectExtent l="0" t="0" r="6985" b="1905"/>
+            <wp:docPr id="1007205809" name="Image 1"/>
+            <wp:cNvGraphicFramePr>
+              <a:graphicFrameLocks xmlns:a="http://schemas.openxmlformats.org/drawingml/2006/main" noChangeAspect="1"/>
+            </wp:cNvGraphicFramePr>
+            <a:graphic xmlns:a="http://schemas.openxmlformats.org/drawingml/2006/main">
+              <a:graphicData uri="http://schemas.openxmlformats.org/drawingml/2006/picture">
+                <pic:pic xmlns:pic="http://schemas.openxmlformats.org/drawingml/2006/picture">
+                  <pic:nvPicPr>
+                    <pic:cNvPr id="1007205809" name=""/>
+                    <pic:cNvPicPr/>
+                  </pic:nvPicPr>
+                  <pic:blipFill>
+                    <a:blip r:embed="rId10"/>
+                    <a:stretch>
+                      <a:fillRect/>
+                    </a:stretch>
+                  </pic:blipFill>
+                  <pic:spPr>
+                    <a:xfrm>
+                      <a:off x="0" y="0"/>
+                      <a:ext cx="2135558" cy="1812209"/>
+                    </a:xfrm>
+                    <a:prstGeom prst="rect">
+                      <a:avLst/>
+                    </a:prstGeom>
+                  </pic:spPr>
+                </pic:pic>
+              </a:graphicData>
+            </a:graphic>
+          </wp:inline>
+        </w:drawing>
+      </w:r>
+      <w:r>
+        <w:rPr>
+          <w:rFonts w:ascii="Helvetica" w:hAnsi="Helvetica" w:cs="Helvetica"/>
+          <w:sz w:val="28"/>
+          <w:szCs w:val="28"/>
+        </w:rPr>
+        <w:drawing>
+          <wp:inline distT="0" distB="0" distL="0" distR="0" wp14:anchorId="43A9C778" wp14:editId="3210A12F">
+            <wp:extent cx="1983213" cy="1483940"/>
+            <wp:effectExtent l="0" t="0" r="0" b="2540"/>
+            <wp:docPr id="1039124568" name="Image 1"/>
+            <wp:cNvGraphicFramePr>
+              <a:graphicFrameLocks xmlns:a="http://schemas.openxmlformats.org/drawingml/2006/main" noChangeAspect="1"/>
+            </wp:cNvGraphicFramePr>
+            <a:graphic xmlns:a="http://schemas.openxmlformats.org/drawingml/2006/main">
+              <a:graphicData uri="http://schemas.openxmlformats.org/drawingml/2006/picture">
+                <pic:pic xmlns:pic="http://schemas.openxmlformats.org/drawingml/2006/picture">
+                  <pic:nvPicPr>
+                    <pic:cNvPr id="1039124568" name=""/>
+                    <pic:cNvPicPr/>
+                  </pic:nvPicPr>
+                  <pic:blipFill>
+                    <a:blip r:embed="rId11"/>
+                    <a:stretch>
+                      <a:fillRect/>
+                    </a:stretch>
+                  </pic:blipFill>
+                  <pic:spPr>
+                    <a:xfrm>
+                      <a:off x="0" y="0"/>
+                      <a:ext cx="2017064" cy="1509269"/>
+                    </a:xfrm>
+                    <a:prstGeom prst="rect">
+                      <a:avLst/>
+                    </a:prstGeom>
+                  </pic:spPr>
+                </pic:pic>
+              </a:graphicData>
+            </a:graphic>
+          </wp:inline>
+        </w:drawing>
+      </w:r>
+    </w:p>
+    <w:p>
+      <w:pPr>
+        <w:rPr>
+          <w:rFonts w:ascii="Helvetica" w:hAnsi="Helvetica" w:cs="Helvetica"/>
+          <w:sz w:val="28"/>
+          <w:szCs w:val="28"/>
+        </w:rPr>
+      </w:pPr>
+    </w:p>
+    <w:p>
+      <w:pPr>
+        <w:rPr>
+          <w:rFonts w:ascii="Helvetica" w:hAnsi="Helvetica" w:cs="Helvetica"/>
+          <w:sz w:val="28"/>
+          <w:szCs w:val="28"/>
+        </w:rPr>
+      </w:pPr>
+    </w:p>
+    <w:p>
+      <w:pPr>
+        <w:pStyle w:val="Paragraphedeliste"/>
+        <w:numPr>
+          <w:ilvl w:val="1"/>
+          <w:numId w:val="10"/>
+        </w:numPr>
+        <w:rPr>
+          <w:rFonts w:ascii="Helvetica" w:hAnsi="Helvetica" w:cs="Helvetica"/>
+          <w:sz w:val="28"/>
+          <w:szCs w:val="28"/>
+        </w:rPr>
+      </w:pPr>
+      <w:r>
+        <w:rPr>
+          <w:rFonts w:ascii="Helvetica" w:hAnsi="Helvetica" w:cs="Helvetica"/>
+          <w:sz w:val="28"/>
+          <w:szCs w:val="28"/>
+        </w:rPr>
+        <w:t> : Difficultés potentielles -</w:t>
+      </w:r>
+    </w:p>
+    <w:p>
+      <w:pPr>
+        <w:rPr>
+          <w:rFonts w:ascii="Helvetica" w:hAnsi="Helvetica" w:cs="Helvetica"/>
+          <w:sz w:val="28"/>
+          <w:szCs w:val="28"/>
+        </w:rPr>
+      </w:pPr>
+      <w:r>
+        <w:rPr>
+          <w:rFonts w:ascii="Helvetica" w:hAnsi="Helvetica" w:cs="Helvetica"/>
+          <w:sz w:val="28"/>
+          <w:szCs w:val="28"/>
+        </w:rPr>
+        <w:lastRenderedPageBreak/>
+        <w:t xml:space="preserve">Sur ce projet, </w:t>
+      </w:r>
+      <w:r>
+        <w:rPr>
+          <w:rFonts w:ascii="Helvetica" w:hAnsi="Helvetica" w:cs="Helvetica"/>
+          <w:sz w:val="28"/>
+          <w:szCs w:val="28"/>
+        </w:rPr>
+        <w:t>l’objectif est de permettre l’affichage d’une grille de jeu, et de prendre en compte les différentes positions des tirettes afin de déterminer si une bille en un point est sur deux trous de tirettes</w:t>
+      </w:r>
+    </w:p>
+    <w:p>
+      <w:pPr>
+        <w:rPr>
+          <w:rFonts w:ascii="Helvetica" w:hAnsi="Helvetica" w:cs="Helvetica"/>
+          <w:sz w:val="28"/>
+          <w:szCs w:val="28"/>
+        </w:rPr>
+      </w:pPr>
+      <w:r>
+        <w:rPr>
+          <w:rFonts w:ascii="Helvetica" w:hAnsi="Helvetica" w:cs="Helvetica"/>
+          <w:sz w:val="28"/>
+          <w:szCs w:val="28"/>
+        </w:rPr>
+        <w:t>Le programme du jeu doit donc déterminer pour chaque bille la position des deux tirettes dont la position de la bille est l’intersection, et regarder si les trous de ces deux tirettes sont à cette position. Si oui, alors la bille est supprimée.</w:t>
+      </w:r>
+    </w:p>
+    <w:p>
+      <w:pPr>
+        <w:rPr>
+          <w:rFonts w:ascii="Helvetica" w:hAnsi="Helvetica" w:cs="Helvetica"/>
+          <w:sz w:val="28"/>
+          <w:szCs w:val="28"/>
+        </w:rPr>
+      </w:pPr>
+      <w:r>
+        <w:rPr>
+          <w:rFonts w:ascii="Helvetica" w:hAnsi="Helvetica" w:cs="Helvetica"/>
+          <w:sz w:val="28"/>
+          <w:szCs w:val="28"/>
+        </w:rPr>
+        <w:t xml:space="preserve">Pour ce qui est des structures de données, </w:t>
+      </w:r>
+      <w:r>
+        <w:rPr>
+          <w:rFonts w:ascii="Helvetica" w:hAnsi="Helvetica" w:cs="Helvetica"/>
+          <w:sz w:val="28"/>
+          <w:szCs w:val="28"/>
+        </w:rPr>
+        <w:t>la grille est représentée sous forme d’une liste de liste, mais le challenge est donc d’implémenter la gestion des tirettes, car celles-ci ne peuvent pas être mises dans une liste de liste de la taille du plateau.</w:t>
+      </w:r>
+    </w:p>
+    <w:p>
+      <w:pPr>
+        <w:rPr>
+          <w:rFonts w:ascii="Helvetica" w:hAnsi="Helvetica" w:cs="Helvetica"/>
+          <w:sz w:val="28"/>
+          <w:szCs w:val="28"/>
+        </w:rPr>
+      </w:pPr>
+      <w:r>
+        <w:rPr>
+          <w:rFonts w:ascii="Helvetica" w:hAnsi="Helvetica" w:cs="Helvetica"/>
+          <w:sz w:val="28"/>
+          <w:szCs w:val="28"/>
+        </w:rPr>
+        <w:t>Pour ce qui est de l’affichage, les difficultés rencontrées peuvent être l’affichage dynamique des tirettes, qui changent de position à chaque fois qu’un bouton est pressé. Le jeu doit donc afficher la nouvelle position de la tirette modifiée, en prenant en compte si la tirette modifiée crée (ou bouche) un nouveau trou, et si oui en l’affichant, pour pouvoir avoir une indication claire au joueur.</w:t>
+      </w:r>
+    </w:p>
+    <w:p>
+      <w:pPr>
+        <w:rPr>
+          <w:rFonts w:ascii="Helvetica" w:hAnsi="Helvetica" w:cs="Helvetica"/>
+          <w:sz w:val="28"/>
+          <w:szCs w:val="28"/>
+        </w:rPr>
+      </w:pPr>
+    </w:p>
+    <w:p>
+      <w:pPr>
+        <w:rPr>
+          <w:rFonts w:ascii="Helvetica" w:hAnsi="Helvetica" w:cs="Helvetica"/>
+          <w:sz w:val="28"/>
+          <w:szCs w:val="28"/>
+        </w:rPr>
+      </w:pPr>
+    </w:p>
+    <w:p>
+      <w:pPr>
+        <w:rPr>
+          <w:rFonts w:ascii="Helvetica" w:hAnsi="Helvetica" w:cs="Helvetica"/>
+          <w:sz w:val="28"/>
+          <w:szCs w:val="28"/>
+        </w:rPr>
+      </w:pPr>
+    </w:p>
+    <w:p>
+      <w:pPr>
+        <w:rPr>
+          <w:rFonts w:ascii="Helvetica" w:hAnsi="Helvetica" w:cs="Helvetica"/>
+          <w:sz w:val="28"/>
+          <w:szCs w:val="28"/>
+        </w:rPr>
+      </w:pPr>
+    </w:p>
+    <w:p>
+      <w:pPr>
+        <w:rPr>
+          <w:rFonts w:ascii="Helvetica" w:hAnsi="Helvetica" w:cs="Helvetica"/>
+          <w:sz w:val="28"/>
+          <w:szCs w:val="28"/>
+        </w:rPr>
+      </w:pPr>
+    </w:p>
+    <w:p>
+      <w:pPr>
+        <w:rPr>
+          <w:rFonts w:ascii="Helvetica" w:hAnsi="Helvetica" w:cs="Helvetica"/>
+          <w:sz w:val="28"/>
+          <w:szCs w:val="28"/>
+        </w:rPr>
+      </w:pPr>
+    </w:p>
+    <w:p>
+      <w:pPr>
+        <w:rPr>
+          <w:rFonts w:ascii="Helvetica" w:hAnsi="Helvetica" w:cs="Helvetica"/>
+          <w:sz w:val="28"/>
+          <w:szCs w:val="28"/>
+        </w:rPr>
+      </w:pPr>
+    </w:p>
+    <w:p>
+      <w:pPr>
+        <w:rPr>
+          <w:rFonts w:ascii="Helvetica" w:hAnsi="Helvetica" w:cs="Helvetica"/>
+          <w:sz w:val="28"/>
+          <w:szCs w:val="28"/>
+        </w:rPr>
+      </w:pPr>
+    </w:p>
+    <w:p>
+      <w:pPr>
+        <w:rPr>
+          <w:rFonts w:ascii="Helvetica" w:hAnsi="Helvetica" w:cs="Helvetica"/>
+          <w:sz w:val="28"/>
+          <w:szCs w:val="28"/>
+        </w:rPr>
+      </w:pPr>
+    </w:p>
+    <w:p>
+      <w:pPr>
+        <w:rPr>
+          <w:rFonts w:ascii="Helvetica" w:hAnsi="Helvetica" w:cs="Helvetica"/>
+          <w:sz w:val="28"/>
+          <w:szCs w:val="28"/>
+        </w:rPr>
+      </w:pPr>
+    </w:p>
+    <w:p>
+      <w:pPr>
+        <w:pStyle w:val="Titre2"/>
+        <w:rPr>
+          <w:rFonts w:ascii="Helvetica" w:hAnsi="Helvetica" w:cs="Helvetica"/>
+          <w:b/>
+          <w:bCs/>
+        </w:rPr>
+      </w:pPr>
+      <w:r>
+        <w:rPr>
+          <w:rFonts w:ascii="Helvetica" w:hAnsi="Helvetica" w:cs="Helvetica"/>
+          <w:b/>
+          <w:bCs/>
+        </w:rPr>
+        <w:lastRenderedPageBreak/>
+        <w:t>2</w:t>
+      </w:r>
+      <w:r>
+        <w:rPr>
+          <w:rFonts w:ascii="Helvetica" w:hAnsi="Helvetica" w:cs="Helvetica"/>
+          <w:b/>
+          <w:bCs/>
+        </w:rPr>
+        <w:t xml:space="preserve"> -</w:t>
+      </w:r>
+      <w:r>
+        <w:rPr>
+          <w:rFonts w:ascii="Helvetica" w:hAnsi="Helvetica" w:cs="Helvetica"/>
+          <w:b/>
+          <w:bCs/>
+        </w:rPr>
+        <w:t xml:space="preserve"> Exploration triviale du code</w:t>
+      </w:r>
+    </w:p>
+    <w:p>
+      <w:pPr>
+        <w:pStyle w:val="Paragraphedeliste"/>
+        <w:numPr>
+          <w:ilvl w:val="1"/>
+          <w:numId w:val="5"/>
+        </w:numPr>
+        <w:rPr>
+          <w:rFonts w:ascii="Helvetica" w:hAnsi="Helvetica" w:cs="Helvetica"/>
+          <w:sz w:val="28"/>
+          <w:szCs w:val="28"/>
+        </w:rPr>
+      </w:pPr>
+      <w:r>
+        <w:rPr>
+          <w:rFonts w:ascii="Helvetica" w:hAnsi="Helvetica" w:cs="Helvetica"/>
+          <w:sz w:val="28"/>
+          <w:szCs w:val="28"/>
+        </w:rPr>
+        <w:t> : Structure du programme</w:t>
+      </w:r>
+    </w:p>
+    <w:p>
+      <w:pPr>
+        <w:ind w:left="360"/>
+        <w:rPr>
+          <w:rFonts w:ascii="Helvetica" w:hAnsi="Helvetica" w:cs="Helvetica"/>
+          <w:sz w:val="28"/>
+          <w:szCs w:val="28"/>
+        </w:rPr>
+      </w:pPr>
+      <w:r>
+        <w:rPr>
+          <w:rFonts w:ascii="Helvetica" w:hAnsi="Helvetica" w:cs="Helvetica"/>
+          <w:sz w:val="28"/>
+          <w:szCs w:val="28"/>
+        </w:rPr>
+        <w:t xml:space="preserve">Le programme est entièrement codé en Python. Le code est organisé de la </w:t>
+      </w:r>
+      <w:r>
+        <w:rPr>
+          <w:rFonts w:ascii="Helvetica" w:hAnsi="Helvetica" w:cs="Helvetica"/>
+          <w:sz w:val="28"/>
+          <w:szCs w:val="28"/>
+        </w:rPr>
+        <w:t>façon</w:t>
+      </w:r>
+      <w:r>
+        <w:rPr>
+          <w:rFonts w:ascii="Helvetica" w:hAnsi="Helvetica" w:cs="Helvetica"/>
+          <w:sz w:val="28"/>
+          <w:szCs w:val="28"/>
+        </w:rPr>
+        <w:t xml:space="preserve"> suivante : </w:t>
+      </w:r>
+    </w:p>
+    <w:p>
+      <w:pPr>
+        <w:ind w:left="360"/>
+        <w:rPr>
+          <w:rFonts w:ascii="Helvetica" w:hAnsi="Helvetica" w:cs="Helvetica"/>
+          <w:sz w:val="28"/>
+          <w:szCs w:val="28"/>
+        </w:rPr>
+      </w:pPr>
+      <w:r>
+        <w:rPr>
+          <w:rFonts w:ascii="Helvetica" w:hAnsi="Helvetica" w:cs="Helvetica"/>
+          <w:sz w:val="28"/>
+          <w:szCs w:val="28"/>
+        </w:rPr>
+        <w:t>Le code est divisé en deux parties distinctes, une s’occupant de gérer le fonctionnement d</w:t>
+      </w:r>
+      <w:r>
+        <w:rPr>
+          <w:rFonts w:ascii="Helvetica" w:hAnsi="Helvetica" w:cs="Helvetica"/>
+          <w:sz w:val="28"/>
+          <w:szCs w:val="28"/>
+        </w:rPr>
+        <w:t>u jeu (jeu), et l’autre de l’afficher (moteur). Le programme principal s’occupe de relier tous les sous programmes du jeu, donc les programmes du jeu et du moteur. FLTK, le module permettant de tout afficher, est inclus dans le jeu.</w:t>
+      </w:r>
+    </w:p>
+    <w:p>
+      <w:pPr>
+        <w:ind w:left="360"/>
+        <w:rPr>
+          <w:rFonts w:ascii="Helvetica" w:hAnsi="Helvetica" w:cs="Helvetica"/>
+          <w:sz w:val="28"/>
+          <w:szCs w:val="28"/>
+        </w:rPr>
+      </w:pPr>
+    </w:p>
+    <w:p>
+      <w:pPr>
+        <w:ind w:left="360"/>
+        <w:rPr>
+          <w:rFonts w:ascii="Helvetica" w:hAnsi="Helvetica" w:cs="Helvetica"/>
+          <w:sz w:val="28"/>
+          <w:szCs w:val="28"/>
+        </w:rPr>
+      </w:pPr>
+      <w:r>
+        <w:rPr>
+          <w:rFonts w:ascii="Helvetica" w:hAnsi="Helvetica" w:cs="Helvetica"/>
+          <w:sz w:val="28"/>
+          <w:szCs w:val="28"/>
+        </w:rPr>
+        <w:t>Une arborescence du projet pertinente serait la suivante :</w:t>
+      </w:r>
+    </w:p>
+    <w:p>
+      <w:pPr>
+        <w:ind w:left="360"/>
+        <w:rPr>
+          <w:rFonts w:ascii="Helvetica" w:hAnsi="Helvetica" w:cs="Helvetica"/>
+          <w:sz w:val="28"/>
+          <w:szCs w:val="28"/>
+        </w:rPr>
+      </w:pPr>
+      <w:r>
+        <w:rPr>
+          <w:rFonts w:ascii="Helvetica" w:hAnsi="Helvetica" w:cs="Helvetica"/>
+          <w:sz w:val="28"/>
+          <w:szCs w:val="28"/>
+        </w:rPr>
+        <w:drawing>
+          <wp:inline distT="0" distB="0" distL="0" distR="0" wp14:anchorId="13901218" wp14:editId="20A664C6">
+            <wp:extent cx="5760720" cy="3728085"/>
+            <wp:effectExtent l="0" t="0" r="0" b="5715"/>
+            <wp:docPr id="46356982" name="Image 1"/>
+            <wp:cNvGraphicFramePr>
+              <a:graphicFrameLocks xmlns:a="http://schemas.openxmlformats.org/drawingml/2006/main" noChangeAspect="1"/>
+            </wp:cNvGraphicFramePr>
+            <a:graphic xmlns:a="http://schemas.openxmlformats.org/drawingml/2006/main">
+              <a:graphicData uri="http://schemas.openxmlformats.org/drawingml/2006/picture">
+                <pic:pic xmlns:pic="http://schemas.openxmlformats.org/drawingml/2006/picture">
+                  <pic:nvPicPr>
+                    <pic:cNvPr id="46356982" name=""/>
+                    <pic:cNvPicPr/>
+                  </pic:nvPicPr>
+                  <pic:blipFill>
+                    <a:blip r:embed="rId12"/>
+                    <a:stretch>
+                      <a:fillRect/>
+                    </a:stretch>
+                  </pic:blipFill>
+                  <pic:spPr>
+                    <a:xfrm>
+                      <a:off x="0" y="0"/>
+                      <a:ext cx="5760720" cy="3728085"/>
+                    </a:xfrm>
+                    <a:prstGeom prst="rect">
+                      <a:avLst/>
+                    </a:prstGeom>
+                  </pic:spPr>
+                </pic:pic>
+              </a:graphicData>
+            </a:graphic>
+          </wp:inline>
+        </w:drawing>
+      </w:r>
+    </w:p>
+    <w:p>
+      <w:pPr>
+        <w:ind w:left="360"/>
+        <w:rPr>
+          <w:rFonts w:ascii="Helvetica" w:hAnsi="Helvetica" w:cs="Helvetica"/>
+          <w:sz w:val="28"/>
+          <w:szCs w:val="28"/>
+        </w:rPr>
+      </w:pPr>
+    </w:p>
+    <w:p>
+      <w:pPr>
+        <w:ind w:left="360"/>
+        <w:rPr>
+          <w:rFonts w:ascii="Helvetica" w:hAnsi="Helvetica" w:cs="Helvetica"/>
+          <w:sz w:val="28"/>
+          <w:szCs w:val="28"/>
+        </w:rPr>
+      </w:pPr>
+    </w:p>
+    <w:p>
+      <w:pPr>
+        <w:ind w:left="360"/>
+        <w:rPr>
+          <w:rFonts w:ascii="Helvetica" w:hAnsi="Helvetica" w:cs="Helvetica"/>
+          <w:sz w:val="28"/>
+          <w:szCs w:val="28"/>
+        </w:rPr>
+      </w:pPr>
+    </w:p>
+    <w:p>
+      <w:pPr>
+        <w:rPr>
+          <w:rFonts w:ascii="Helvetica" w:hAnsi="Helvetica" w:cs="Helvetica"/>
+          <w:sz w:val="28"/>
+          <w:szCs w:val="28"/>
+        </w:rPr>
+      </w:pPr>
+    </w:p>
+    <w:p>
+      <w:pPr>
+        <w:pStyle w:val="Paragraphedeliste"/>
+        <w:numPr>
+          <w:ilvl w:val="1"/>
+          <w:numId w:val="5"/>
+        </w:numPr>
+        <w:rPr>
+          <w:rFonts w:ascii="Helvetica" w:hAnsi="Helvetica" w:cs="Helvetica"/>
+          <w:sz w:val="28"/>
+          <w:szCs w:val="28"/>
+        </w:rPr>
+      </w:pPr>
+      <w:r>
+        <w:rPr>
+          <w:rFonts w:ascii="Helvetica" w:hAnsi="Helvetica" w:cs="Helvetica"/>
+          <w:sz w:val="28"/>
+          <w:szCs w:val="28"/>
+        </w:rPr>
+        <w:lastRenderedPageBreak/>
+        <w:t xml:space="preserve"> : </w:t>
+      </w:r>
+      <w:r>
+        <w:rPr>
+          <w:rFonts w:ascii="Helvetica" w:hAnsi="Helvetica" w:cs="Helvetica"/>
+          <w:sz w:val="28"/>
+          <w:szCs w:val="28"/>
+        </w:rPr>
+        <w:t>Explication des classes</w:t>
+      </w:r>
+    </w:p>
+    <w:p>
+      <w:pPr>
+        <w:ind w:left="360"/>
+        <w:rPr>
+          <w:rFonts w:ascii="Helvetica" w:hAnsi="Helvetica" w:cs="Helvetica"/>
+          <w:sz w:val="28"/>
+          <w:szCs w:val="28"/>
+        </w:rPr>
+      </w:pPr>
+      <w:r>
+        <w:rPr>
+          <w:rFonts w:ascii="Helvetica" w:hAnsi="Helvetica" w:cs="Helvetica"/>
+          <w:sz w:val="28"/>
+          <w:szCs w:val="28"/>
+        </w:rPr>
+        <w:t xml:space="preserve">Dans ce projet, nous avons choisi d’utiliser dans la majorité la programmation orientée objet, c’est-à-dire la création de nouvelles classes dans python, avec des attributs (des variables propres à une instance de cette classe) et des méthodes (des fonctions applicables à des instances de cette classe et permettant par exemple de modifier les attributs de cette classe (on peut penser par exemple à la </w:t>
+      </w:r>
+      <w:proofErr w:type="gramStart"/>
+      <w:r>
+        <w:rPr>
+          <w:rFonts w:ascii="Helvetica" w:hAnsi="Helvetica" w:cs="Helvetica"/>
+          <w:sz w:val="28"/>
+          <w:szCs w:val="28"/>
+        </w:rPr>
+        <w:t>méthode .append</w:t>
+      </w:r>
+      <w:proofErr w:type="gramEnd"/>
+      <w:r>
+        <w:rPr>
+          <w:rFonts w:ascii="Helvetica" w:hAnsi="Helvetica" w:cs="Helvetica"/>
+          <w:sz w:val="28"/>
+          <w:szCs w:val="28"/>
+        </w:rPr>
+        <w:t xml:space="preserve">() de la classe </w:t>
+      </w:r>
+      <w:proofErr w:type="spellStart"/>
+      <w:r>
+        <w:rPr>
+          <w:rFonts w:ascii="Helvetica" w:hAnsi="Helvetica" w:cs="Helvetica"/>
+          <w:sz w:val="28"/>
+          <w:szCs w:val="28"/>
+        </w:rPr>
+        <w:t>list</w:t>
+      </w:r>
+      <w:proofErr w:type="spellEnd"/>
+      <w:r>
+        <w:rPr>
+          <w:rFonts w:ascii="Helvetica" w:hAnsi="Helvetica" w:cs="Helvetica"/>
+          <w:sz w:val="28"/>
+          <w:szCs w:val="28"/>
+        </w:rPr>
+        <w:t>).</w:t>
+      </w:r>
+    </w:p>
+    <w:p>
+      <w:pPr>
+        <w:ind w:left="360"/>
+        <w:rPr>
+          <w:rFonts w:ascii="Helvetica" w:hAnsi="Helvetica" w:cs="Helvetica"/>
+          <w:sz w:val="28"/>
+          <w:szCs w:val="28"/>
+        </w:rPr>
+      </w:pPr>
+      <w:r>
+        <w:rPr>
+          <w:rFonts w:ascii="Helvetica" w:hAnsi="Helvetica" w:cs="Helvetica"/>
+          <w:sz w:val="28"/>
+          <w:szCs w:val="28"/>
+        </w:rPr>
+        <w:t xml:space="preserve">Si nous parlons de cela dans ce rapport, c’est parce que la programmation orientée objet est au centre </w:t>
+      </w:r>
+      <w:r>
+        <w:rPr>
+          <w:rFonts w:ascii="Helvetica" w:hAnsi="Helvetica" w:cs="Helvetica"/>
+          <w:sz w:val="28"/>
+          <w:szCs w:val="28"/>
+        </w:rPr>
+        <w:t xml:space="preserve">de notre projet. Elle permet de faciliter la gestion de variables, par exemple. </w:t>
+      </w:r>
+    </w:p>
+    <w:p>
+      <w:pPr>
+        <w:ind w:left="360"/>
+        <w:rPr>
+          <w:rFonts w:ascii="Helvetica" w:hAnsi="Helvetica" w:cs="Helvetica"/>
+          <w:sz w:val="28"/>
+          <w:szCs w:val="28"/>
+        </w:rPr>
+      </w:pPr>
+      <w:r>
+        <w:rPr>
+          <w:rFonts w:ascii="Helvetica" w:hAnsi="Helvetica" w:cs="Helvetica"/>
+          <w:sz w:val="28"/>
+          <w:szCs w:val="28"/>
+        </w:rPr>
+        <w:t xml:space="preserve">Un exemple concret de notre utilisation des classes est la classe </w:t>
+      </w:r>
+      <w:proofErr w:type="spellStart"/>
+      <w:r>
+        <w:rPr>
+          <w:rFonts w:ascii="Helvetica" w:hAnsi="Helvetica" w:cs="Helvetica"/>
+          <w:sz w:val="28"/>
+          <w:szCs w:val="28"/>
+        </w:rPr>
+        <w:t>Tile</w:t>
+      </w:r>
+      <w:proofErr w:type="spellEnd"/>
+      <w:r>
+        <w:rPr>
+          <w:rFonts w:ascii="Helvetica" w:hAnsi="Helvetica" w:cs="Helvetica"/>
+          <w:sz w:val="28"/>
+          <w:szCs w:val="28"/>
+        </w:rPr>
+        <w:t>.</w:t>
+      </w:r>
+    </w:p>
+    <w:p>
+      <w:pPr>
+        <w:ind w:left="360"/>
+        <w:rPr>
+          <w:rFonts w:ascii="Helvetica" w:hAnsi="Helvetica" w:cs="Helvetica"/>
+          <w:sz w:val="28"/>
+          <w:szCs w:val="28"/>
+        </w:rPr>
+      </w:pPr>
+      <w:r>
+        <w:rPr>
+          <w:rFonts w:ascii="Helvetica" w:hAnsi="Helvetica" w:cs="Helvetica"/>
+          <w:sz w:val="28"/>
+          <w:szCs w:val="28"/>
+        </w:rPr>
+        <w:t>Cette classe permet de décrire le comportement d’une « tuile » du plateau. Les différentes instances de classe tuile sont contenues dans la liste de liste décrivant la grille (qui est elle-même contenue dans une classe, on le verra plus tard)</w:t>
+      </w:r>
+      <w:r>
+        <w:rPr>
+          <w:rFonts w:ascii="Helvetica" w:hAnsi="Helvetica" w:cs="Helvetica"/>
+          <w:sz w:val="28"/>
+          <w:szCs w:val="28"/>
+        </w:rPr>
+        <w:t xml:space="preserve">. Chaque instance (ou objet) de tuile contient l’information de s’il y a un trou à cet emplacement, dans des attributs (l’un pour la tirette verticale à </w:t>
+      </w:r>
+      <w:proofErr w:type="gramStart"/>
+      <w:r>
+        <w:rPr>
+          <w:rFonts w:ascii="Helvetica" w:hAnsi="Helvetica" w:cs="Helvetica"/>
+          <w:sz w:val="28"/>
+          <w:szCs w:val="28"/>
+        </w:rPr>
+        <w:t>cette emplacement</w:t>
+      </w:r>
+      <w:proofErr w:type="gramEnd"/>
+      <w:r>
+        <w:rPr>
+          <w:rFonts w:ascii="Helvetica" w:hAnsi="Helvetica" w:cs="Helvetica"/>
+          <w:sz w:val="28"/>
+          <w:szCs w:val="28"/>
+        </w:rPr>
+        <w:t xml:space="preserve"> et un autre pour la tirette horizontale) et contient également possiblement un instance de classe Ball (bille) qui est une classe décrivant les billes du jeu. Dans la classe, il y a une méthode (donc applicable à toutes les instances de cette classe) qui va analyser s’il y a un trou dans la tuile, et s’il y a un trou et une bille au même endroit, qui va « tuer » la bille, c’est-à-dire la faire disparaître du jeu.</w:t>
+      </w:r>
+    </w:p>
+    <w:p>
+      <w:pPr>
+        <w:ind w:left="360"/>
+        <w:rPr>
+          <w:rFonts w:ascii="Helvetica" w:hAnsi="Helvetica" w:cs="Helvetica"/>
+          <w:sz w:val="28"/>
+          <w:szCs w:val="28"/>
+        </w:rPr>
+      </w:pPr>
+      <w:r>
+        <w:rPr>
+          <w:rFonts w:ascii="Helvetica" w:hAnsi="Helvetica" w:cs="Helvetica"/>
+          <w:sz w:val="28"/>
+          <w:szCs w:val="28"/>
+        </w:rPr>
+        <w:t>Sans programmation orientée objet, la solution aurait été de stocker dans la liste de liste une liste contenant les informations de s’il y a un trou (avec un booléen par exemple) et les informations d’une bille (s’il y a une bille, et si oui, son propriétaire), non contenue dans une instance de classe</w:t>
+      </w:r>
+    </w:p>
+    <w:p>
+      <w:pPr>
+        <w:ind w:left="360"/>
+        <w:rPr>
+          <w:rFonts w:ascii="Helvetica" w:hAnsi="Helvetica" w:cs="Helvetica"/>
+          <w:sz w:val="28"/>
+          <w:szCs w:val="28"/>
+        </w:rPr>
+      </w:pPr>
+      <w:r>
+        <w:rPr>
+          <w:rFonts w:ascii="Helvetica" w:hAnsi="Helvetica" w:cs="Helvetica"/>
+          <w:sz w:val="28"/>
+          <w:szCs w:val="28"/>
+        </w:rPr>
+        <w:t>Cela rendrait le code beaucoup plus lourd, et donc inutilement plus complexe.</w:t>
+      </w:r>
+    </w:p>
+    <w:p>
+      <w:pPr>
+        <w:pStyle w:val="Titre2"/>
+        <w:numPr>
+          <w:ilvl w:val="0"/>
+          <w:numId w:val="5"/>
+        </w:numPr>
+        <w:rPr>
+          <w:rFonts w:ascii="Helvetica" w:hAnsi="Helvetica" w:cs="Helvetica"/>
+          <w:b/>
+          <w:bCs/>
+        </w:rPr>
+      </w:pPr>
+      <w:r>
+        <w:rPr>
+          <w:rFonts w:ascii="Helvetica" w:hAnsi="Helvetica" w:cs="Helvetica"/>
+          <w:b/>
+          <w:bCs/>
+        </w:rPr>
+        <w:lastRenderedPageBreak/>
+        <w:t xml:space="preserve">- Exploration </w:t>
+      </w:r>
+      <w:r>
+        <w:rPr>
+          <w:rFonts w:ascii="Helvetica" w:hAnsi="Helvetica" w:cs="Helvetica"/>
+          <w:b/>
+          <w:bCs/>
+        </w:rPr>
+        <w:t>avancée</w:t>
+      </w:r>
+      <w:r>
+        <w:rPr>
+          <w:rFonts w:ascii="Helvetica" w:hAnsi="Helvetica" w:cs="Helvetica"/>
+          <w:b/>
+          <w:bCs/>
+        </w:rPr>
+        <w:t xml:space="preserve"> du code</w:t>
+      </w:r>
+    </w:p>
+    <w:p>
+      <w:pPr>
+        <w:pStyle w:val="Titre2"/>
+        <w:jc w:val="left"/>
+        <w:rPr>
+          <w:rFonts w:ascii="Helvetica" w:hAnsi="Helvetica" w:cs="Helvetica"/>
+          <w:b/>
+          <w:bCs/>
+        </w:rPr>
+      </w:pPr>
     </w:p>
     <w:sectPr>
-      <w:headerReference w:type="default" r:id="rId7"/>
-      <w:footerReference w:type="default" r:id="rId8"/>
+      <w:headerReference w:type="default" r:id="rId13"/>
+      <w:footerReference w:type="default" r:id="rId14"/>
       <w:pgSz w:w="11906" w:h="16838"/>
       <w:pgMar w:top="1417" w:right="1417" w:bottom="1417" w:left="1417" w:header="708" w:footer="708" w:gutter="0"/>
       <w:cols w:space="708"/>
@@ -722,6 +2173,119 @@
     </w:lvl>
   </w:abstractNum>
   <w:abstractNum w:abstractNumId="1" w15:restartNumberingAfterBreak="0">
+    <w:nsid w:val="2D206B0D"/>
+    <w:multiLevelType w:val="multilevel"/>
+    <w:tmpl w:val="5D7CD2E2"/>
+    <w:lvl w:ilvl="0">
+      <w:start w:val="1"/>
+      <w:numFmt w:val="decimal"/>
+      <w:lvlText w:val="%1"/>
+      <w:lvlJc w:val="left"/>
+      <w:pPr>
+        <w:ind w:left="465" w:hanging="465"/>
+      </w:pPr>
+      <w:rPr>
+        <w:rFonts w:hint="default"/>
+      </w:rPr>
+    </w:lvl>
+    <w:lvl w:ilvl="1">
+      <w:start w:val="1"/>
+      <w:numFmt w:val="decimal"/>
+      <w:lvlText w:val="%1.%2"/>
+      <w:lvlJc w:val="left"/>
+      <w:pPr>
+        <w:ind w:left="720" w:hanging="720"/>
+      </w:pPr>
+      <w:rPr>
+        <w:rFonts w:hint="default"/>
+      </w:rPr>
+    </w:lvl>
+    <w:lvl w:ilvl="2">
+      <w:start w:val="1"/>
+      <w:numFmt w:val="decimal"/>
+      <w:lvlText w:val="%1.%2.%3"/>
+      <w:lvlJc w:val="left"/>
+      <w:pPr>
+        <w:ind w:left="720" w:hanging="720"/>
+      </w:pPr>
+      <w:rPr>
+        <w:rFonts w:hint="default"/>
+      </w:rPr>
+    </w:lvl>
+    <w:lvl w:ilvl="3">
+      <w:start w:val="1"/>
+      <w:numFmt w:val="decimal"/>
+      <w:lvlText w:val="%1.%2.%3.%4"/>
+      <w:lvlJc w:val="left"/>
+      <w:pPr>
+        <w:ind w:left="1080" w:hanging="1080"/>
+      </w:pPr>
+      <w:rPr>
+        <w:rFonts w:hint="default"/>
+      </w:rPr>
+    </w:lvl>
+    <w:lvl w:ilvl="4">
+      <w:start w:val="1"/>
+      <w:numFmt w:val="decimal"/>
+      <w:lvlText w:val="%1.%2.%3.%4.%5"/>
+      <w:lvlJc w:val="left"/>
+      <w:pPr>
+        <w:ind w:left="1440" w:hanging="1440"/>
+      </w:pPr>
+      <w:rPr>
+        <w:rFonts w:hint="default"/>
+      </w:rPr>
+    </w:lvl>
+    <w:lvl w:ilvl="5">
+      <w:start w:val="1"/>
+      <w:numFmt w:val="decimal"/>
+      <w:lvlText w:val="%1.%2.%3.%4.%5.%6"/>
+      <w:lvlJc w:val="left"/>
+      <w:pPr>
+        <w:ind w:left="1440" w:hanging="1440"/>
+      </w:pPr>
+      <w:rPr>
+        <w:rFonts w:hint="default"/>
+      </w:rPr>
+    </w:lvl>
+    <w:lvl w:ilvl="6">
+      <w:start w:val="1"/>
+      <w:numFmt w:val="decimal"/>
+      <w:lvlText w:val="%1.%2.%3.%4.%5.%6.%7"/>
+      <w:lvlJc w:val="left"/>
+      <w:pPr>
+        <w:ind w:left="1800" w:hanging="1800"/>
+      </w:pPr>
+      <w:rPr>
+        <w:rFonts w:hint="default"/>
+      </w:rPr>
+    </w:lvl>
+    <w:lvl w:ilvl="7">
+      <w:start w:val="1"/>
+      <w:numFmt w:val="decimal"/>
+      <w:lvlText w:val="%1.%2.%3.%4.%5.%6.%7.%8"/>
+      <w:lvlJc w:val="left"/>
+      <w:pPr>
+        <w:ind w:left="1800" w:hanging="1800"/>
+      </w:pPr>
+      <w:rPr>
+        <w:rFonts w:hint="default"/>
+      </w:rPr>
+    </w:lvl>
+    <w:lvl w:ilvl="8">
+      <w:start w:val="1"/>
+      <w:numFmt w:val="decimal"/>
+      <w:lvlText w:val="%1.%2.%3.%4.%5.%6.%7.%8.%9"/>
+      <w:lvlJc w:val="left"/>
+      <w:pPr>
+        <w:ind w:left="2160" w:hanging="2160"/>
+      </w:pPr>
+      <w:rPr>
+        <w:rFonts w:hint="default"/>
+      </w:rPr>
+    </w:lvl>
+  </w:abstractNum>
+  <w:abstractNum w:abstractNumId="2" w15:restartNumberingAfterBreak="0">
     <w:nsid w:val="300F6F1B"/>
     <w:multiLevelType w:val="hybridMultilevel"/>
     <w:tmpl w:val="F3605082"/>
@@ -834,7 +2398,120 @@
       </w:rPr>
     </w:lvl>
   </w:abstractNum>
-  <w:abstractNum w:abstractNumId="2" w15:restartNumberingAfterBreak="0">
+  <w:abstractNum w:abstractNumId="3" w15:restartNumberingAfterBreak="0">
+    <w:nsid w:val="32830B44"/>
+    <w:multiLevelType w:val="multilevel"/>
+    <w:tmpl w:val="DCEE288C"/>
+    <w:lvl w:ilvl="0">
+      <w:start w:val="1"/>
+      <w:numFmt w:val="decimal"/>
+      <w:lvlText w:val="%1"/>
+      <w:lvlJc w:val="left"/>
+      <w:pPr>
+        <w:ind w:left="540" w:hanging="540"/>
+      </w:pPr>
+      <w:rPr>
+        <w:rFonts w:hint="default"/>
+      </w:rPr>
+    </w:lvl>
+    <w:lvl w:ilvl="1">
+      <w:start w:val="1"/>
+      <w:numFmt w:val="decimal"/>
+      <w:lvlText w:val="%1.%2"/>
+      <w:lvlJc w:val="left"/>
+      <w:pPr>
+        <w:ind w:left="720" w:hanging="720"/>
+      </w:pPr>
+      <w:rPr>
+        <w:rFonts w:hint="default"/>
+      </w:rPr>
+    </w:lvl>
+    <w:lvl w:ilvl="2">
+      <w:start w:val="1"/>
+      <w:numFmt w:val="decimal"/>
+      <w:lvlText w:val="%1.%2.%3"/>
+      <w:lvlJc w:val="left"/>
+      <w:pPr>
+        <w:ind w:left="720" w:hanging="720"/>
+      </w:pPr>
+      <w:rPr>
+        <w:rFonts w:hint="default"/>
+      </w:rPr>
+    </w:lvl>
+    <w:lvl w:ilvl="3">
+      <w:start w:val="1"/>
+      <w:numFmt w:val="decimal"/>
+      <w:lvlText w:val="%1.%2.%3.%4"/>
+      <w:lvlJc w:val="left"/>
+      <w:pPr>
+        <w:ind w:left="1080" w:hanging="1080"/>
+      </w:pPr>
+      <w:rPr>
+        <w:rFonts w:hint="default"/>
+      </w:rPr>
+    </w:lvl>
+    <w:lvl w:ilvl="4">
+      <w:start w:val="1"/>
+      <w:numFmt w:val="decimal"/>
+      <w:lvlText w:val="%1.%2.%3.%4.%5"/>
+      <w:lvlJc w:val="left"/>
+      <w:pPr>
+        <w:ind w:left="1440" w:hanging="1440"/>
+      </w:pPr>
+      <w:rPr>
+        <w:rFonts w:hint="default"/>
+      </w:rPr>
+    </w:lvl>
+    <w:lvl w:ilvl="5">
+      <w:start w:val="1"/>
+      <w:numFmt w:val="decimal"/>
+      <w:lvlText w:val="%1.%2.%3.%4.%5.%6"/>
+      <w:lvlJc w:val="left"/>
+      <w:pPr>
+        <w:ind w:left="1440" w:hanging="1440"/>
+      </w:pPr>
+      <w:rPr>
+        <w:rFonts w:hint="default"/>
+      </w:rPr>
+    </w:lvl>
+    <w:lvl w:ilvl="6">
+      <w:start w:val="1"/>
+      <w:numFmt w:val="decimal"/>
+      <w:lvlText w:val="%1.%2.%3.%4.%5.%6.%7"/>
+      <w:lvlJc w:val="left"/>
+      <w:pPr>
+        <w:ind w:left="1800" w:hanging="1800"/>
+      </w:pPr>
+      <w:rPr>
+        <w:rFonts w:hint="default"/>
+      </w:rPr>
+    </w:lvl>
+    <w:lvl w:ilvl="7">
+      <w:start w:val="1"/>
+      <w:numFmt w:val="decimal"/>
+      <w:lvlText w:val="%1.%2.%3.%4.%5.%6.%7.%8"/>
+      <w:lvlJc w:val="left"/>
+      <w:pPr>
+        <w:ind w:left="1800" w:hanging="1800"/>
+      </w:pPr>
+      <w:rPr>
+        <w:rFonts w:hint="default"/>
+      </w:rPr>
+    </w:lvl>
+    <w:lvl w:ilvl="8">
+      <w:start w:val="1"/>
+      <w:numFmt w:val="decimal"/>
+      <w:lvlText w:val="%1.%2.%3.%4.%5.%6.%7.%8.%9"/>
+      <w:lvlJc w:val="left"/>
+      <w:pPr>
+        <w:ind w:left="2160" w:hanging="2160"/>
+      </w:pPr>
+      <w:rPr>
+        <w:rFonts w:hint="default"/>
+      </w:rPr>
+    </w:lvl>
+  </w:abstractNum>
+  <w:abstractNum w:abstractNumId="4" w15:restartNumberingAfterBreak="0">
     <w:nsid w:val="4EAC71F3"/>
     <w:multiLevelType w:val="hybridMultilevel"/>
     <w:tmpl w:val="4AB09796"/>
@@ -850,7 +2527,7 @@
         <w:rFonts w:ascii="Symbol" w:eastAsiaTheme="minorEastAsia" w:hAnsi="Symbol" w:cstheme="minorBidi" w:hint="default"/>
       </w:rPr>
     </w:lvl>
-    <w:lvl w:ilvl="1" w:tplc="040C0003" w:tentative="1">
+    <w:lvl w:ilvl="1" w:tplc="040C0003">
       <w:start w:val="1"/>
       <w:numFmt w:val="bullet"/>
       <w:lvlText w:val="o"/>
@@ -862,7 +2539,7 @@
         <w:rFonts w:ascii="Courier New" w:hAnsi="Courier New" w:cs="Courier New" w:hint="default"/>
       </w:rPr>
     </w:lvl>
-    <w:lvl w:ilvl="2" w:tplc="040C0005" w:tentative="1">
+    <w:lvl w:ilvl="2" w:tplc="040C0005">
       <w:start w:val="1"/>
       <w:numFmt w:val="bullet"/>
       <w:lvlText w:val=""/>
@@ -874,7 +2551,7 @@
         <w:rFonts w:ascii="Wingdings" w:hAnsi="Wingdings" w:hint="default"/>
       </w:rPr>
     </w:lvl>
-    <w:lvl w:ilvl="3" w:tplc="040C0001" w:tentative="1">
+    <w:lvl w:ilvl="3" w:tplc="040C0001">
       <w:start w:val="1"/>
       <w:numFmt w:val="bullet"/>
       <w:lvlText w:val=""/>
@@ -886,7 +2563,7 @@
         <w:rFonts w:ascii="Symbol" w:hAnsi="Symbol" w:hint="default"/>
       </w:rPr>
     </w:lvl>
-    <w:lvl w:ilvl="4" w:tplc="040C0003" w:tentative="1">
+    <w:lvl w:ilvl="4" w:tplc="040C0003">
       <w:start w:val="1"/>
       <w:numFmt w:val="bullet"/>
       <w:lvlText w:val="o"/>
@@ -898,7 +2575,7 @@
         <w:rFonts w:ascii="Courier New" w:hAnsi="Courier New" w:cs="Courier New" w:hint="default"/>
       </w:rPr>
     </w:lvl>
-    <w:lvl w:ilvl="5" w:tplc="040C0005" w:tentative="1">
+    <w:lvl w:ilvl="5" w:tplc="040C0005">
       <w:start w:val="1"/>
       <w:numFmt w:val="bullet"/>
       <w:lvlText w:val=""/>
@@ -910,7 +2587,7 @@
         <w:rFonts w:ascii="Wingdings" w:hAnsi="Wingdings" w:hint="default"/>
       </w:rPr>
     </w:lvl>
-    <w:lvl w:ilvl="6" w:tplc="040C0001" w:tentative="1">
+    <w:lvl w:ilvl="6" w:tplc="040C0001">
       <w:start w:val="1"/>
       <w:numFmt w:val="bullet"/>
       <w:lvlText w:val=""/>
@@ -922,7 +2599,7 @@
         <w:rFonts w:ascii="Symbol" w:hAnsi="Symbol" w:hint="default"/>
       </w:rPr>
     </w:lvl>
-    <w:lvl w:ilvl="7" w:tplc="040C0003" w:tentative="1">
+    <w:lvl w:ilvl="7" w:tplc="040C0003">
       <w:start w:val="1"/>
       <w:numFmt w:val="bullet"/>
       <w:lvlText w:val="o"/>
@@ -947,7 +2624,467 @@
       </w:rPr>
     </w:lvl>
   </w:abstractNum>
-  <w:abstractNum w:abstractNumId="3" w15:restartNumberingAfterBreak="0">
+  <w:abstractNum w:abstractNumId="5" w15:restartNumberingAfterBreak="0">
+    <w:nsid w:val="57DB2AC5"/>
+    <w:multiLevelType w:val="multilevel"/>
+    <w:tmpl w:val="2322552E"/>
+    <w:lvl w:ilvl="0">
+      <w:start w:val="2"/>
+      <w:numFmt w:val="decimal"/>
+      <w:lvlText w:val="%1"/>
+      <w:lvlJc w:val="left"/>
+      <w:pPr>
+        <w:ind w:left="720" w:hanging="360"/>
+      </w:pPr>
+      <w:rPr>
+        <w:rFonts w:hint="default"/>
+      </w:rPr>
+    </w:lvl>
+    <w:lvl w:ilvl="1">
+      <w:start w:val="1"/>
+      <w:numFmt w:val="decimal"/>
+      <w:isLgl/>
+      <w:lvlText w:val="%1.%2"/>
+      <w:lvlJc w:val="left"/>
+      <w:pPr>
+        <w:ind w:left="1080" w:hanging="720"/>
+      </w:pPr>
+      <w:rPr>
+        <w:rFonts w:hint="default"/>
+      </w:rPr>
+    </w:lvl>
+    <w:lvl w:ilvl="2">
+      <w:start w:val="1"/>
+      <w:numFmt w:val="decimal"/>
+      <w:isLgl/>
+      <w:lvlText w:val="%1.%2.%3"/>
+      <w:lvlJc w:val="left"/>
+      <w:pPr>
+        <w:ind w:left="1080" w:hanging="720"/>
+      </w:pPr>
+      <w:rPr>
+        <w:rFonts w:hint="default"/>
+      </w:rPr>
+    </w:lvl>
+    <w:lvl w:ilvl="3">
+      <w:start w:val="1"/>
+      <w:numFmt w:val="decimal"/>
+      <w:isLgl/>
+      <w:lvlText w:val="%1.%2.%3.%4"/>
+      <w:lvlJc w:val="left"/>
+      <w:pPr>
+        <w:ind w:left="1440" w:hanging="1080"/>
+      </w:pPr>
+      <w:rPr>
+        <w:rFonts w:hint="default"/>
+      </w:rPr>
+    </w:lvl>
+    <w:lvl w:ilvl="4">
+      <w:start w:val="1"/>
+      <w:numFmt w:val="decimal"/>
+      <w:isLgl/>
+      <w:lvlText w:val="%1.%2.%3.%4.%5"/>
+      <w:lvlJc w:val="left"/>
+      <w:pPr>
+        <w:ind w:left="1800" w:hanging="1440"/>
+      </w:pPr>
+      <w:rPr>
+        <w:rFonts w:hint="default"/>
+      </w:rPr>
+    </w:lvl>
+    <w:lvl w:ilvl="5">
+      <w:start w:val="1"/>
+      <w:numFmt w:val="decimal"/>
+      <w:isLgl/>
+      <w:lvlText w:val="%1.%2.%3.%4.%5.%6"/>
+      <w:lvlJc w:val="left"/>
+      <w:pPr>
+        <w:ind w:left="1800" w:hanging="1440"/>
+      </w:pPr>
+      <w:rPr>
+        <w:rFonts w:hint="default"/>
+      </w:rPr>
+    </w:lvl>
+    <w:lvl w:ilvl="6">
+      <w:start w:val="1"/>
+      <w:numFmt w:val="decimal"/>
+      <w:isLgl/>
+      <w:lvlText w:val="%1.%2.%3.%4.%5.%6.%7"/>
+      <w:lvlJc w:val="left"/>
+      <w:pPr>
+        <w:ind w:left="2160" w:hanging="1800"/>
+      </w:pPr>
+      <w:rPr>
+        <w:rFonts w:hint="default"/>
+      </w:rPr>
+    </w:lvl>
+    <w:lvl w:ilvl="7">
+      <w:start w:val="1"/>
+      <w:numFmt w:val="decimal"/>
+      <w:isLgl/>
+      <w:lvlText w:val="%1.%2.%3.%4.%5.%6.%7.%8"/>
+      <w:lvlJc w:val="left"/>
+      <w:pPr>
+        <w:ind w:left="2160" w:hanging="1800"/>
+      </w:pPr>
+      <w:rPr>
+        <w:rFonts w:hint="default"/>
+      </w:rPr>
+    </w:lvl>
+    <w:lvl w:ilvl="8">
+      <w:start w:val="1"/>
+      <w:numFmt w:val="decimal"/>
+      <w:isLgl/>
+      <w:lvlText w:val="%1.%2.%3.%4.%5.%6.%7.%8.%9"/>
+      <w:lvlJc w:val="left"/>
+      <w:pPr>
+        <w:ind w:left="2520" w:hanging="2160"/>
+      </w:pPr>
+      <w:rPr>
+        <w:rFonts w:hint="default"/>
+      </w:rPr>
+    </w:lvl>
+  </w:abstractNum>
+  <w:abstractNum w:abstractNumId="6" w15:restartNumberingAfterBreak="0">
+    <w:nsid w:val="5E0C2BB2"/>
+    <w:multiLevelType w:val="multilevel"/>
+    <w:tmpl w:val="F1BC64BA"/>
+    <w:lvl w:ilvl="0">
+      <w:start w:val="1"/>
+      <w:numFmt w:val="decimal"/>
+      <w:lvlText w:val="%1"/>
+      <w:lvlJc w:val="left"/>
+      <w:pPr>
+        <w:ind w:left="630" w:hanging="630"/>
+      </w:pPr>
+      <w:rPr>
+        <w:rFonts w:hint="default"/>
+      </w:rPr>
+    </w:lvl>
+    <w:lvl w:ilvl="1">
+      <w:start w:val="1"/>
+      <w:numFmt w:val="decimal"/>
+      <w:lvlText w:val="%1.%2"/>
+      <w:lvlJc w:val="left"/>
+      <w:pPr>
+        <w:ind w:left="720" w:hanging="720"/>
+      </w:pPr>
+      <w:rPr>
+        <w:rFonts w:hint="default"/>
+      </w:rPr>
+    </w:lvl>
+    <w:lvl w:ilvl="2">
+      <w:start w:val="1"/>
+      <w:numFmt w:val="decimal"/>
+      <w:lvlText w:val="%1.%2.%3"/>
+      <w:lvlJc w:val="left"/>
+      <w:pPr>
+        <w:ind w:left="720" w:hanging="720"/>
+      </w:pPr>
+      <w:rPr>
+        <w:rFonts w:hint="default"/>
+      </w:rPr>
+    </w:lvl>
+    <w:lvl w:ilvl="3">
+      <w:start w:val="1"/>
+      <w:numFmt w:val="decimal"/>
+      <w:lvlText w:val="%1.%2.%3.%4"/>
+      <w:lvlJc w:val="left"/>
+      <w:pPr>
+        <w:ind w:left="1080" w:hanging="1080"/>
+      </w:pPr>
+      <w:rPr>
+        <w:rFonts w:hint="default"/>
+      </w:rPr>
+    </w:lvl>
+    <w:lvl w:ilvl="4">
+      <w:start w:val="1"/>
+      <w:numFmt w:val="decimal"/>
+      <w:lvlText w:val="%1.%2.%3.%4.%5"/>
+      <w:lvlJc w:val="left"/>
+      <w:pPr>
+        <w:ind w:left="1440" w:hanging="1440"/>
+      </w:pPr>
+      <w:rPr>
+        <w:rFonts w:hint="default"/>
+      </w:rPr>
+    </w:lvl>
+    <w:lvl w:ilvl="5">
+      <w:start w:val="1"/>
+      <w:numFmt w:val="decimal"/>
+      <w:lvlText w:val="%1.%2.%3.%4.%5.%6"/>
+      <w:lvlJc w:val="left"/>
+      <w:pPr>
+        <w:ind w:left="1800" w:hanging="1800"/>
+      </w:pPr>
+      <w:rPr>
+        <w:rFonts w:hint="default"/>
+      </w:rPr>
+    </w:lvl>
+    <w:lvl w:ilvl="6">
+      <w:start w:val="1"/>
+      <w:numFmt w:val="decimal"/>
+      <w:lvlText w:val="%1.%2.%3.%4.%5.%6.%7"/>
+      <w:lvlJc w:val="left"/>
+      <w:pPr>
+        <w:ind w:left="1800" w:hanging="1800"/>
+      </w:pPr>
+      <w:rPr>
+        <w:rFonts w:hint="default"/>
+      </w:rPr>
+    </w:lvl>
+    <w:lvl w:ilvl="7">
+      <w:start w:val="1"/>
+      <w:numFmt w:val="decimal"/>
+      <w:lvlText w:val="%1.%2.%3.%4.%5.%6.%7.%8"/>
+      <w:lvlJc w:val="left"/>
+      <w:pPr>
+        <w:ind w:left="2160" w:hanging="2160"/>
+      </w:pPr>
+      <w:rPr>
+        <w:rFonts w:hint="default"/>
+      </w:rPr>
+    </w:lvl>
+    <w:lvl w:ilvl="8">
+      <w:start w:val="1"/>
+      <w:numFmt w:val="decimal"/>
+      <w:lvlText w:val="%1.%2.%3.%4.%5.%6.%7.%8.%9"/>
+      <w:lvlJc w:val="left"/>
+      <w:pPr>
+        <w:ind w:left="2520" w:hanging="2520"/>
+      </w:pPr>
+      <w:rPr>
+        <w:rFonts w:hint="default"/>
+      </w:rPr>
+    </w:lvl>
+  </w:abstractNum>
+  <w:abstractNum w:abstractNumId="7" w15:restartNumberingAfterBreak="0">
+    <w:nsid w:val="650A03E0"/>
+    <w:multiLevelType w:val="multilevel"/>
+    <w:tmpl w:val="A3A69BD6"/>
+    <w:lvl w:ilvl="0">
+      <w:start w:val="1"/>
+      <w:numFmt w:val="decimal"/>
+      <w:lvlText w:val="%1"/>
+      <w:lvlJc w:val="left"/>
+      <w:pPr>
+        <w:ind w:left="465" w:hanging="465"/>
+      </w:pPr>
+      <w:rPr>
+        <w:rFonts w:hint="default"/>
+      </w:rPr>
+    </w:lvl>
+    <w:lvl w:ilvl="1">
+      <w:start w:val="1"/>
+      <w:numFmt w:val="decimal"/>
+      <w:lvlText w:val="%1.%2"/>
+      <w:lvlJc w:val="left"/>
+      <w:pPr>
+        <w:ind w:left="465" w:hanging="465"/>
+      </w:pPr>
+      <w:rPr>
+        <w:rFonts w:hint="default"/>
+      </w:rPr>
+    </w:lvl>
+    <w:lvl w:ilvl="2">
+      <w:start w:val="1"/>
+      <w:numFmt w:val="decimal"/>
+      <w:lvlText w:val="%1.%2.%3"/>
+      <w:lvlJc w:val="left"/>
+      <w:pPr>
+        <w:ind w:left="720" w:hanging="720"/>
+      </w:pPr>
+      <w:rPr>
+        <w:rFonts w:hint="default"/>
+      </w:rPr>
+    </w:lvl>
+    <w:lvl w:ilvl="3">
+      <w:start w:val="1"/>
+      <w:numFmt w:val="decimal"/>
+      <w:lvlText w:val="%1.%2.%3.%4"/>
+      <w:lvlJc w:val="left"/>
+      <w:pPr>
+        <w:ind w:left="1080" w:hanging="1080"/>
+      </w:pPr>
+      <w:rPr>
+        <w:rFonts w:hint="default"/>
+      </w:rPr>
+    </w:lvl>
+    <w:lvl w:ilvl="4">
+      <w:start w:val="1"/>
+      <w:numFmt w:val="decimal"/>
+      <w:lvlText w:val="%1.%2.%3.%4.%5"/>
+      <w:lvlJc w:val="left"/>
+      <w:pPr>
+        <w:ind w:left="1080" w:hanging="1080"/>
+      </w:pPr>
+      <w:rPr>
+        <w:rFonts w:hint="default"/>
+      </w:rPr>
+    </w:lvl>
+    <w:lvl w:ilvl="5">
+      <w:start w:val="1"/>
+      <w:numFmt w:val="decimal"/>
+      <w:lvlText w:val="%1.%2.%3.%4.%5.%6"/>
+      <w:lvlJc w:val="left"/>
+      <w:pPr>
+        <w:ind w:left="1440" w:hanging="1440"/>
+      </w:pPr>
+      <w:rPr>
+        <w:rFonts w:hint="default"/>
+      </w:rPr>
+    </w:lvl>
+    <w:lvl w:ilvl="6">
+      <w:start w:val="1"/>
+      <w:numFmt w:val="decimal"/>
+      <w:lvlText w:val="%1.%2.%3.%4.%5.%6.%7"/>
+      <w:lvlJc w:val="left"/>
+      <w:pPr>
+        <w:ind w:left="1440" w:hanging="1440"/>
+      </w:pPr>
+      <w:rPr>
+        <w:rFonts w:hint="default"/>
+      </w:rPr>
+    </w:lvl>
+    <w:lvl w:ilvl="7">
+      <w:start w:val="1"/>
+      <w:numFmt w:val="decimal"/>
+      <w:lvlText w:val="%1.%2.%3.%4.%5.%6.%7.%8"/>
+      <w:lvlJc w:val="left"/>
+      <w:pPr>
+        <w:ind w:left="1800" w:hanging="1800"/>
+      </w:pPr>
+      <w:rPr>
+        <w:rFonts w:hint="default"/>
+      </w:rPr>
+    </w:lvl>
+    <w:lvl w:ilvl="8">
+      <w:start w:val="1"/>
+      <w:numFmt w:val="decimal"/>
+      <w:lvlText w:val="%1.%2.%3.%4.%5.%6.%7.%8.%9"/>
+      <w:lvlJc w:val="left"/>
+      <w:pPr>
+        <w:ind w:left="1800" w:hanging="1800"/>
+      </w:pPr>
+      <w:rPr>
+        <w:rFonts w:hint="default"/>
+      </w:rPr>
+    </w:lvl>
+  </w:abstractNum>
+  <w:abstractNum w:abstractNumId="8" w15:restartNumberingAfterBreak="0">
+    <w:nsid w:val="74CA4AA2"/>
+    <w:multiLevelType w:val="multilevel"/>
+    <w:tmpl w:val="C3925A10"/>
+    <w:lvl w:ilvl="0">
+      <w:start w:val="1"/>
+      <w:numFmt w:val="decimal"/>
+      <w:lvlText w:val="%1"/>
+      <w:lvlJc w:val="left"/>
+      <w:pPr>
+        <w:ind w:left="540" w:hanging="540"/>
+      </w:pPr>
+      <w:rPr>
+        <w:rFonts w:hint="default"/>
+      </w:rPr>
+    </w:lvl>
+    <w:lvl w:ilvl="1">
+      <w:start w:val="1"/>
+      <w:numFmt w:val="decimal"/>
+      <w:lvlText w:val="%1.%2"/>
+      <w:lvlJc w:val="left"/>
+      <w:pPr>
+        <w:ind w:left="720" w:hanging="720"/>
+      </w:pPr>
+      <w:rPr>
+        <w:rFonts w:hint="default"/>
+      </w:rPr>
+    </w:lvl>
+    <w:lvl w:ilvl="2">
+      <w:start w:val="1"/>
+      <w:numFmt w:val="decimal"/>
+      <w:lvlText w:val="%1.%2.%3"/>
+      <w:lvlJc w:val="left"/>
+      <w:pPr>
+        <w:ind w:left="720" w:hanging="720"/>
+      </w:pPr>
+      <w:rPr>
+        <w:rFonts w:hint="default"/>
+      </w:rPr>
+    </w:lvl>
+    <w:lvl w:ilvl="3">
+      <w:start w:val="1"/>
+      <w:numFmt w:val="decimal"/>
+      <w:lvlText w:val="%1.%2.%3.%4"/>
+      <w:lvlJc w:val="left"/>
+      <w:pPr>
+        <w:ind w:left="1080" w:hanging="1080"/>
+      </w:pPr>
+      <w:rPr>
+        <w:rFonts w:hint="default"/>
+      </w:rPr>
+    </w:lvl>
+    <w:lvl w:ilvl="4">
+      <w:start w:val="1"/>
+      <w:numFmt w:val="decimal"/>
+      <w:lvlText w:val="%1.%2.%3.%4.%5"/>
+      <w:lvlJc w:val="left"/>
+      <w:pPr>
+        <w:ind w:left="1440" w:hanging="1440"/>
+      </w:pPr>
+      <w:rPr>
+        <w:rFonts w:hint="default"/>
+      </w:rPr>
+    </w:lvl>
+    <w:lvl w:ilvl="5">
+      <w:start w:val="1"/>
+      <w:numFmt w:val="decimal"/>
+      <w:lvlText w:val="%1.%2.%3.%4.%5.%6"/>
+      <w:lvlJc w:val="left"/>
+      <w:pPr>
+        <w:ind w:left="1440" w:hanging="1440"/>
+      </w:pPr>
+      <w:rPr>
+        <w:rFonts w:hint="default"/>
+      </w:rPr>
+    </w:lvl>
+    <w:lvl w:ilvl="6">
+      <w:start w:val="1"/>
+      <w:numFmt w:val="decimal"/>
+      <w:lvlText w:val="%1.%2.%3.%4.%5.%6.%7"/>
+      <w:lvlJc w:val="left"/>
+      <w:pPr>
+        <w:ind w:left="1800" w:hanging="1800"/>
+      </w:pPr>
+      <w:rPr>
+        <w:rFonts w:hint="default"/>
+      </w:rPr>
+    </w:lvl>
+    <w:lvl w:ilvl="7">
+      <w:start w:val="1"/>
+      <w:numFmt w:val="decimal"/>
+      <w:lvlText w:val="%1.%2.%3.%4.%5.%6.%7.%8"/>
+      <w:lvlJc w:val="left"/>
+      <w:pPr>
+        <w:ind w:left="1800" w:hanging="1800"/>
+      </w:pPr>
+      <w:rPr>
+        <w:rFonts w:hint="default"/>
+      </w:rPr>
+    </w:lvl>
+    <w:lvl w:ilvl="8">
+      <w:start w:val="1"/>
+      <w:numFmt w:val="decimal"/>
+      <w:lvlText w:val="%1.%2.%3.%4.%5.%6.%7.%8.%9"/>
+      <w:lvlJc w:val="left"/>
+      <w:pPr>
+        <w:ind w:left="2160" w:hanging="2160"/>
+      </w:pPr>
+      <w:rPr>
+        <w:rFonts w:hint="default"/>
+      </w:rPr>
+    </w:lvl>
+  </w:abstractNum>
+  <w:abstractNum w:abstractNumId="9" w15:restartNumberingAfterBreak="0">
     <w:nsid w:val="764F00EE"/>
     <w:multiLevelType w:val="hybridMultilevel"/>
     <w:tmpl w:val="D26AC5F0"/>
@@ -1060,16 +3197,34 @@
     </w:lvl>
   </w:abstractNum>
   <w:num w:numId="1" w16cid:durableId="2075159338">
-    <w:abstractNumId w:val="3"/>
+    <w:abstractNumId w:val="9"/>
   </w:num>
   <w:num w:numId="2" w16cid:durableId="1501701068">
-    <w:abstractNumId w:val="1"/>
+    <w:abstractNumId w:val="2"/>
   </w:num>
   <w:num w:numId="3" w16cid:durableId="553396140">
-    <w:abstractNumId w:val="2"/>
+    <w:abstractNumId w:val="4"/>
   </w:num>
   <w:num w:numId="4" w16cid:durableId="1777748665">
     <w:abstractNumId w:val="0"/>
+  </w:num>
+  <w:num w:numId="5" w16cid:durableId="1911698326">
+    <w:abstractNumId w:val="5"/>
+  </w:num>
+  <w:num w:numId="6" w16cid:durableId="1879774571">
+    <w:abstractNumId w:val="7"/>
+  </w:num>
+  <w:num w:numId="7" w16cid:durableId="1384021189">
+    <w:abstractNumId w:val="6"/>
+  </w:num>
+  <w:num w:numId="8" w16cid:durableId="1181822629">
+    <w:abstractNumId w:val="8"/>
+  </w:num>
+  <w:num w:numId="9" w16cid:durableId="2030597668">
+    <w:abstractNumId w:val="3"/>
+  </w:num>
+  <w:num w:numId="10" w16cid:durableId="1654479585">
+    <w:abstractNumId w:val="1"/>
   </w:num>
 </w:numbering>
 </file>
@@ -1524,7 +3679,6 @@
     <w:next w:val="Normal"/>
     <w:link w:val="Titre3Car"/>
     <w:uiPriority w:val="9"/>
-    <w:semiHidden/>
     <w:unhideWhenUsed/>
     <w:qFormat/>
     <w:rsid w:val="005405FB"/>
@@ -1849,7 +4003,6 @@
     <w:basedOn w:val="Policepardfaut"/>
     <w:link w:val="Titre3"/>
     <w:uiPriority w:val="9"/>
-    <w:semiHidden/>
     <w:rsid w:val="005405FB"/>
     <w:rPr>
       <w:rFonts w:asciiTheme="majorHAnsi" w:eastAsiaTheme="majorEastAsia" w:hAnsiTheme="majorHAnsi" w:cstheme="majorBidi"/>

</xml_diff>